<commit_message>
Support local webserver to install VIC UI plugin
In case the vCenter or VCSA has a local web server that it can access
user will provide this information in the configs so that
the installer script can either upload expanded plugin files to
the vCenter's plugin cache folder OR proceed with the standard plugin
deployment procedure where the plugin bundles are fetched from
print (if using HTTPS). For this matter, I have also updated the
build-deployable.xml build script under the ui/vic-ui/ so that upon
running the build script both the zip file and the expanded contents
will be copied to ui/installer/vsphere-client-serenity.
</commit_message>
<xml_diff>
--- a/ui/installer/instruction.docx
+++ b/ui/installer/instruction.docx
@@ -15,7 +15,37 @@
           <w:b/>
           <w:sz w:val="32"/>
         </w:rPr>
-        <w:t>VIC UI Plugin Installation Guide</w:t>
+        <w:t xml:space="preserve">VIC </w:t>
+      </w:r>
+      <w:r>
+        <w:rPr>
+          <w:b/>
+          <w:sz w:val="32"/>
+        </w:rPr>
+        <w:t xml:space="preserve">1.0 </w:t>
+      </w:r>
+      <w:bookmarkStart w:id="0" w:name="_GoBack"/>
+      <w:bookmarkEnd w:id="0"/>
+      <w:r>
+        <w:rPr>
+          <w:b/>
+          <w:sz w:val="32"/>
+        </w:rPr>
+        <w:t>UI</w:t>
+      </w:r>
+      <w:r>
+        <w:rPr>
+          <w:b/>
+          <w:sz w:val="32"/>
+        </w:rPr>
+        <w:t xml:space="preserve"> </w:t>
+      </w:r>
+      <w:r>
+        <w:rPr>
+          <w:b/>
+          <w:sz w:val="32"/>
+        </w:rPr>
+        <w:t>Plugin Installation Guide</w:t>
       </w:r>
     </w:p>
     <w:p>
@@ -59,200 +89,46 @@
           <w:b/>
           <w:sz w:val="21"/>
         </w:rPr>
-        <w:t>Prerequisite</w:t>
+        <w:t>Installation</w:t>
       </w:r>
     </w:p>
     <w:p>
       <w:pPr>
-        <w:pStyle w:val="ListParagraph"/>
-        <w:numPr>
-          <w:ilvl w:val="0"/>
-          <w:numId w:val="4"/>
-        </w:numPr>
         <w:spacing w:line="276" w:lineRule="auto"/>
         <w:rPr>
-          <w:sz w:val="21"/>
-        </w:rPr>
-      </w:pPr>
-      <w:r>
-        <w:rPr>
-          <w:sz w:val="21"/>
-        </w:rPr>
-        <w:t xml:space="preserve">The machine running the installer script has network access to the target </w:t>
+          <w:b/>
+          <w:sz w:val="21"/>
+        </w:rPr>
+      </w:pPr>
+      <w:r>
+        <w:rPr>
+          <w:b/>
+          <w:sz w:val="21"/>
+        </w:rPr>
+        <w:t xml:space="preserve">** If your </w:t>
       </w:r>
       <w:proofErr w:type="spellStart"/>
       <w:r>
         <w:rPr>
+          <w:b/>
           <w:sz w:val="21"/>
         </w:rPr>
         <w:t>vCenter</w:t>
       </w:r>
       <w:proofErr w:type="spellEnd"/>
-    </w:p>
-    <w:p>
-      <w:pPr>
-        <w:pStyle w:val="ListParagraph"/>
-        <w:numPr>
-          <w:ilvl w:val="0"/>
-          <w:numId w:val="4"/>
-        </w:numPr>
-        <w:spacing w:line="276" w:lineRule="auto"/>
-        <w:rPr>
-          <w:sz w:val="21"/>
-        </w:rPr>
-      </w:pPr>
-      <w:r>
-        <w:rPr>
-          <w:sz w:val="21"/>
-        </w:rPr>
-        <w:t>Java Runtime of 1.6 or above should be installed</w:t>
-      </w:r>
-      <w:r>
-        <w:rPr>
-          <w:sz w:val="21"/>
-        </w:rPr>
-        <w:t xml:space="preserve"> on the machine running the installer script</w:t>
-      </w:r>
-    </w:p>
-    <w:p>
-      <w:pPr>
-        <w:pStyle w:val="ListParagraph"/>
-        <w:numPr>
-          <w:ilvl w:val="0"/>
-          <w:numId w:val="4"/>
-        </w:numPr>
-        <w:spacing w:line="276" w:lineRule="auto"/>
-        <w:rPr>
-          <w:sz w:val="21"/>
-        </w:rPr>
-      </w:pPr>
-      <w:r>
-        <w:rPr>
-          <w:sz w:val="21"/>
-        </w:rPr>
-        <w:t xml:space="preserve">SFTP should be enabled </w:t>
-      </w:r>
-      <w:r>
-        <w:rPr>
-          <w:sz w:val="21"/>
-        </w:rPr>
-        <w:t xml:space="preserve">on the target server running </w:t>
-      </w:r>
-      <w:proofErr w:type="spellStart"/>
-      <w:r>
-        <w:rPr>
-          <w:sz w:val="21"/>
-        </w:rPr>
-        <w:t>vCenter</w:t>
-      </w:r>
-      <w:proofErr w:type="spellEnd"/>
-      <w:r>
-        <w:rPr>
-          <w:sz w:val="21"/>
-        </w:rPr>
-        <w:br/>
-      </w:r>
-      <w:r>
-        <w:rPr>
-          <w:b/>
-          <w:sz w:val="21"/>
-        </w:rPr>
-        <w:t>Note</w:t>
-      </w:r>
-      <w:r>
-        <w:rPr>
-          <w:sz w:val="21"/>
-        </w:rPr>
-        <w:t xml:space="preserve"> if your server does not have SFTP, you will have to manually copy and paste </w:t>
-      </w:r>
-      <w:r>
-        <w:rPr>
-          <w:sz w:val="21"/>
-        </w:rPr>
-        <w:t xml:space="preserve">the content of </w:t>
-      </w:r>
-      <w:r>
-        <w:rPr>
-          <w:i/>
-          <w:sz w:val="21"/>
-        </w:rPr>
-        <w:t>\</w:t>
-      </w:r>
-      <w:proofErr w:type="spellStart"/>
-      <w:r>
-        <w:rPr>
-          <w:i/>
-          <w:sz w:val="21"/>
-        </w:rPr>
-        <w:t>ui</w:t>
-      </w:r>
-      <w:proofErr w:type="spellEnd"/>
-      <w:r>
-        <w:rPr>
-          <w:i/>
-          <w:sz w:val="21"/>
-        </w:rPr>
-        <w:t>\installer</w:t>
-      </w:r>
-      <w:r>
-        <w:rPr>
-          <w:i/>
-          <w:sz w:val="21"/>
-        </w:rPr>
-        <w:t>\</w:t>
-      </w:r>
-      <w:proofErr w:type="spellStart"/>
-      <w:r>
-        <w:rPr>
-          <w:i/>
-          <w:sz w:val="21"/>
-        </w:rPr>
-        <w:t>vsphere</w:t>
-      </w:r>
-      <w:proofErr w:type="spellEnd"/>
-      <w:r>
-        <w:rPr>
-          <w:i/>
-          <w:sz w:val="21"/>
-        </w:rPr>
-        <w:t>-client-serenity</w:t>
-      </w:r>
-      <w:r>
-        <w:rPr>
-          <w:sz w:val="21"/>
-        </w:rPr>
-        <w:t xml:space="preserve"> to </w:t>
-      </w:r>
-      <w:r>
-        <w:rPr>
-          <w:i/>
-          <w:sz w:val="21"/>
-        </w:rPr>
-        <w:t>C:\ProgramData\VMware\vCenterServer\cfg\vsphere-client\vc-packages\vsphere-client-serenity</w:t>
-      </w:r>
-    </w:p>
-    <w:p>
-      <w:pPr>
-        <w:spacing w:line="276" w:lineRule="auto"/>
-        <w:rPr>
-          <w:sz w:val="21"/>
-        </w:rPr>
-      </w:pPr>
-    </w:p>
-    <w:p>
-      <w:pPr>
-        <w:spacing w:line="276" w:lineRule="auto"/>
-        <w:rPr>
-          <w:b/>
-          <w:sz w:val="21"/>
-        </w:rPr>
-      </w:pPr>
-      <w:r>
-        <w:rPr>
-          <w:b/>
-          <w:sz w:val="21"/>
-        </w:rPr>
-        <w:t xml:space="preserve">Installation </w:t>
+      <w:r>
+        <w:rPr>
+          <w:b/>
+          <w:sz w:val="21"/>
+        </w:rPr>
+        <w:t xml:space="preserve"> can access a local web server</w:t>
+      </w:r>
+      <w:r>
+        <w:rPr>
+          <w:b/>
+          <w:sz w:val="21"/>
+        </w:rPr>
+        <w:t xml:space="preserve"> where VIC UI plugin bundles will be hosted</w:t>
       </w:r>
     </w:p>
     <w:p>
@@ -271,8 +147,29 @@
         <w:rPr>
           <w:sz w:val="21"/>
         </w:rPr>
-        <w:t xml:space="preserve">Open </w:t>
-      </w:r>
+        <w:t xml:space="preserve">Upload </w:t>
+      </w:r>
+      <w:r>
+        <w:rPr>
+          <w:sz w:val="21"/>
+        </w:rPr>
+        <w:t>all zip files under</w:t>
+      </w:r>
+      <w:r>
+        <w:rPr>
+          <w:sz w:val="21"/>
+        </w:rPr>
+        <w:t xml:space="preserve"> </w:t>
+      </w:r>
+      <w:proofErr w:type="spellStart"/>
+      <w:r>
+        <w:rPr>
+          <w:i/>
+          <w:sz w:val="21"/>
+        </w:rPr>
+        <w:t>ui</w:t>
+      </w:r>
+      <w:proofErr w:type="spellEnd"/>
       <w:r>
         <w:rPr>
           <w:i/>
@@ -286,7 +183,7 @@
           <w:i/>
           <w:sz w:val="21"/>
         </w:rPr>
-        <w:t>ui</w:t>
+        <w:t>vsphere</w:t>
       </w:r>
       <w:proofErr w:type="spellEnd"/>
       <w:r>
@@ -294,204 +191,10 @@
           <w:i/>
           <w:sz w:val="21"/>
         </w:rPr>
-        <w:t>\installer</w:t>
-      </w:r>
-      <w:r>
-        <w:rPr>
-          <w:i/>
-          <w:sz w:val="21"/>
-        </w:rPr>
-        <w:t>\</w:t>
-      </w:r>
-      <w:proofErr w:type="spellStart"/>
-      <w:r>
-        <w:rPr>
-          <w:i/>
-          <w:sz w:val="21"/>
-        </w:rPr>
-        <w:t>vCenterForWindows</w:t>
-      </w:r>
-      <w:proofErr w:type="spellEnd"/>
-      <w:r>
-        <w:rPr>
-          <w:i/>
-          <w:sz w:val="21"/>
-        </w:rPr>
-        <w:t>\</w:t>
-      </w:r>
-      <w:proofErr w:type="spellStart"/>
-      <w:r>
-        <w:rPr>
-          <w:i/>
-          <w:sz w:val="21"/>
-        </w:rPr>
-        <w:t>configs</w:t>
-      </w:r>
-      <w:proofErr w:type="spellEnd"/>
-      <w:r>
-        <w:rPr>
-          <w:sz w:val="21"/>
-        </w:rPr>
-        <w:t xml:space="preserve"> with any text editor and update</w:t>
-      </w:r>
-      <w:r>
-        <w:rPr>
-          <w:sz w:val="21"/>
-        </w:rPr>
-        <w:t xml:space="preserve"> the following information</w:t>
-      </w:r>
-      <w:r>
-        <w:rPr>
-          <w:sz w:val="21"/>
-        </w:rPr>
-        <w:br/>
-        <w:t xml:space="preserve">Line </w:t>
-      </w:r>
-      <w:r>
-        <w:rPr>
-          <w:b/>
-          <w:sz w:val="21"/>
-        </w:rPr>
-        <w:t>2</w:t>
-      </w:r>
-      <w:r>
-        <w:rPr>
-          <w:sz w:val="21"/>
-        </w:rPr>
-        <w:t xml:space="preserve">: IP of target </w:t>
-      </w:r>
-      <w:proofErr w:type="spellStart"/>
-      <w:r>
-        <w:rPr>
-          <w:sz w:val="21"/>
-        </w:rPr>
-        <w:t>vCenter</w:t>
-      </w:r>
-      <w:proofErr w:type="spellEnd"/>
-      <w:r>
-        <w:rPr>
-          <w:sz w:val="21"/>
-        </w:rPr>
-        <w:br/>
-        <w:t xml:space="preserve">Line </w:t>
-      </w:r>
-      <w:r>
-        <w:rPr>
-          <w:b/>
-          <w:sz w:val="21"/>
-        </w:rPr>
-        <w:t>5</w:t>
-      </w:r>
-      <w:r>
-        <w:rPr>
-          <w:sz w:val="21"/>
-        </w:rPr>
-        <w:t xml:space="preserve">: Password of the administrator account of </w:t>
-      </w:r>
-      <w:proofErr w:type="spellStart"/>
-      <w:r>
-        <w:rPr>
-          <w:sz w:val="21"/>
-        </w:rPr>
-        <w:t>vCenter</w:t>
-      </w:r>
-      <w:proofErr w:type="spellEnd"/>
-      <w:r>
-        <w:rPr>
-          <w:sz w:val="21"/>
-        </w:rPr>
-        <w:br/>
-        <w:t xml:space="preserve">Line </w:t>
-      </w:r>
-      <w:r>
-        <w:rPr>
-          <w:b/>
-          <w:sz w:val="21"/>
-        </w:rPr>
-        <w:t>8</w:t>
-      </w:r>
-      <w:r>
-        <w:rPr>
-          <w:sz w:val="21"/>
-        </w:rPr>
-        <w:t>: If your Windows Server supports SFTP (1 for yes and 0 no)</w:t>
-      </w:r>
-      <w:r>
-        <w:rPr>
-          <w:sz w:val="21"/>
-        </w:rPr>
-        <w:br/>
-        <w:t xml:space="preserve">Line </w:t>
-      </w:r>
-      <w:r>
-        <w:rPr>
-          <w:b/>
-          <w:sz w:val="21"/>
-        </w:rPr>
-        <w:t>11</w:t>
-      </w:r>
-      <w:r>
-        <w:rPr>
-          <w:sz w:val="21"/>
-        </w:rPr>
-        <w:t xml:space="preserve"> and </w:t>
-      </w:r>
-      <w:r>
-        <w:rPr>
-          <w:b/>
-          <w:sz w:val="21"/>
-        </w:rPr>
-        <w:t>12</w:t>
-      </w:r>
-      <w:r>
-        <w:rPr>
-          <w:sz w:val="21"/>
-        </w:rPr>
-        <w:t>: (if SFTP is supported) username and password for SFTP access</w:t>
-      </w:r>
-      <w:r>
-        <w:rPr>
-          <w:sz w:val="21"/>
-        </w:rPr>
-        <w:br/>
-        <w:t xml:space="preserve">Line </w:t>
-      </w:r>
-      <w:r>
-        <w:rPr>
-          <w:b/>
-          <w:sz w:val="21"/>
-        </w:rPr>
-        <w:t>1</w:t>
-      </w:r>
-      <w:r>
-        <w:rPr>
-          <w:b/>
-          <w:sz w:val="21"/>
-        </w:rPr>
-        <w:t>5</w:t>
-      </w:r>
-      <w:r>
-        <w:rPr>
-          <w:sz w:val="21"/>
-        </w:rPr>
-        <w:t xml:space="preserve">: (if SFTP is supported) </w:t>
-      </w:r>
-      <w:r>
-        <w:rPr>
-          <w:sz w:val="21"/>
-        </w:rPr>
-        <w:t xml:space="preserve">location of </w:t>
-      </w:r>
-      <w:r>
-        <w:rPr>
-          <w:i/>
-          <w:sz w:val="21"/>
-        </w:rPr>
-        <w:t>C:\ProgramData\VMware\vCenterServer\cfg\vsphere-client\vc-packages\vsphere-client-serenity</w:t>
-      </w:r>
-      <w:r>
-        <w:rPr>
-          <w:i/>
+        <w:t>-client-serenity\</w:t>
+      </w:r>
+      <w:r>
+        <w:rPr>
           <w:sz w:val="21"/>
         </w:rPr>
         <w:t xml:space="preserve"> </w:t>
@@ -500,59 +203,7 @@
         <w:rPr>
           <w:sz w:val="21"/>
         </w:rPr>
-        <w:t>relat</w:t>
-      </w:r>
-      <w:r>
-        <w:rPr>
-          <w:sz w:val="21"/>
-        </w:rPr>
-        <w:t>ive to the root of SFTP connection</w:t>
-      </w:r>
-      <w:r>
-        <w:rPr>
-          <w:sz w:val="21"/>
-        </w:rPr>
-        <w:br/>
-      </w:r>
-      <w:r>
-        <w:rPr>
-          <w:b/>
-          <w:sz w:val="21"/>
-        </w:rPr>
-        <w:t>Note</w:t>
-      </w:r>
-      <w:r>
-        <w:rPr>
-          <w:sz w:val="21"/>
-        </w:rPr>
-        <w:t xml:space="preserve"> You do </w:t>
-      </w:r>
-      <w:r>
-        <w:rPr>
-          <w:sz w:val="21"/>
-          <w:u w:val="single"/>
-        </w:rPr>
-        <w:t>NOT</w:t>
-      </w:r>
-      <w:r>
-        <w:rPr>
-          <w:sz w:val="21"/>
-        </w:rPr>
-        <w:t xml:space="preserve"> have to escape any special character that might appear in the </w:t>
-      </w:r>
-      <w:proofErr w:type="spellStart"/>
-      <w:r>
-        <w:rPr>
-          <w:sz w:val="21"/>
-        </w:rPr>
-        <w:t>configs</w:t>
-      </w:r>
-      <w:proofErr w:type="spellEnd"/>
-      <w:r>
-        <w:rPr>
-          <w:sz w:val="21"/>
-        </w:rPr>
-        <w:t xml:space="preserve"> file nor do you have to encapsulate your input with quotation marks</w:t>
+        <w:t>to your local web server</w:t>
       </w:r>
     </w:p>
     <w:p>
@@ -571,11 +222,109 @@
         <w:rPr>
           <w:sz w:val="21"/>
         </w:rPr>
-        <w:t xml:space="preserve">If the operating system of the target </w:t>
+        <w:t xml:space="preserve">Open </w:t>
       </w:r>
       <w:proofErr w:type="spellStart"/>
       <w:r>
         <w:rPr>
+          <w:i/>
+          <w:sz w:val="21"/>
+        </w:rPr>
+        <w:t>ui</w:t>
+      </w:r>
+      <w:proofErr w:type="spellEnd"/>
+      <w:r>
+        <w:rPr>
+          <w:i/>
+          <w:sz w:val="21"/>
+        </w:rPr>
+        <w:t>\installer</w:t>
+      </w:r>
+      <w:r>
+        <w:rPr>
+          <w:i/>
+          <w:sz w:val="21"/>
+        </w:rPr>
+        <w:t>\</w:t>
+      </w:r>
+      <w:proofErr w:type="spellStart"/>
+      <w:r>
+        <w:rPr>
+          <w:i/>
+          <w:sz w:val="21"/>
+        </w:rPr>
+        <w:t>vCenterForWindows</w:t>
+      </w:r>
+      <w:proofErr w:type="spellEnd"/>
+      <w:r>
+        <w:rPr>
+          <w:i/>
+          <w:sz w:val="21"/>
+        </w:rPr>
+        <w:t>\</w:t>
+      </w:r>
+      <w:proofErr w:type="spellStart"/>
+      <w:r>
+        <w:rPr>
+          <w:i/>
+          <w:sz w:val="21"/>
+        </w:rPr>
+        <w:t>configs</w:t>
+      </w:r>
+      <w:proofErr w:type="spellEnd"/>
+      <w:r>
+        <w:rPr>
+          <w:sz w:val="21"/>
+        </w:rPr>
+        <w:t xml:space="preserve"> with any text editor and update</w:t>
+      </w:r>
+      <w:r>
+        <w:rPr>
+          <w:sz w:val="21"/>
+        </w:rPr>
+        <w:t xml:space="preserve"> the following </w:t>
+      </w:r>
+      <w:r>
+        <w:rPr>
+          <w:sz w:val="21"/>
+        </w:rPr>
+        <w:t>variables</w:t>
+      </w:r>
+      <w:r>
+        <w:rPr>
+          <w:sz w:val="21"/>
+        </w:rPr>
+        <w:br/>
+        <w:t xml:space="preserve">Line </w:t>
+      </w:r>
+      <w:r>
+        <w:rPr>
+          <w:b/>
+          <w:sz w:val="21"/>
+        </w:rPr>
+        <w:t>2</w:t>
+      </w:r>
+      <w:r>
+        <w:rPr>
+          <w:sz w:val="21"/>
+        </w:rPr>
+        <w:t>: IP</w:t>
+      </w:r>
+      <w:r>
+        <w:rPr>
+          <w:sz w:val="21"/>
+        </w:rPr>
+        <w:t>/FQDN</w:t>
+      </w:r>
+      <w:r>
+        <w:rPr>
+          <w:sz w:val="21"/>
+        </w:rPr>
+        <w:t xml:space="preserve"> of target </w:t>
+      </w:r>
+      <w:proofErr w:type="spellStart"/>
+      <w:r>
+        <w:rPr>
           <w:sz w:val="21"/>
         </w:rPr>
         <w:t>vCenter</w:t>
@@ -585,26 +334,218 @@
         <w:rPr>
           <w:sz w:val="21"/>
         </w:rPr>
-        <w:t xml:space="preserve"> does NOT have SFTP supported and enabled, </w:t>
-      </w:r>
-      <w:r>
-        <w:rPr>
-          <w:b/>
-          <w:sz w:val="21"/>
-        </w:rPr>
-        <w:t>follow Prerequisite 3 – Note</w:t>
-      </w:r>
-      <w:r>
-        <w:rPr>
-          <w:sz w:val="21"/>
-        </w:rPr>
-        <w:t xml:space="preserve"> above</w:t>
-      </w:r>
-      <w:r>
-        <w:rPr>
-          <w:sz w:val="21"/>
-        </w:rPr>
-        <w:t>.</w:t>
+        <w:br/>
+        <w:t xml:space="preserve">Line </w:t>
+      </w:r>
+      <w:r>
+        <w:rPr>
+          <w:b/>
+          <w:sz w:val="21"/>
+        </w:rPr>
+        <w:t>5</w:t>
+      </w:r>
+      <w:r>
+        <w:rPr>
+          <w:sz w:val="21"/>
+        </w:rPr>
+        <w:t xml:space="preserve">: Password of the administrator account of </w:t>
+      </w:r>
+      <w:proofErr w:type="spellStart"/>
+      <w:r>
+        <w:rPr>
+          <w:sz w:val="21"/>
+        </w:rPr>
+        <w:t>vCenter</w:t>
+      </w:r>
+      <w:proofErr w:type="spellEnd"/>
+      <w:r>
+        <w:rPr>
+          <w:sz w:val="21"/>
+        </w:rPr>
+        <w:br/>
+        <w:t xml:space="preserve">Line </w:t>
+      </w:r>
+      <w:r>
+        <w:rPr>
+          <w:b/>
+          <w:sz w:val="21"/>
+        </w:rPr>
+        <w:t>10</w:t>
+      </w:r>
+      <w:r>
+        <w:rPr>
+          <w:sz w:val="21"/>
+        </w:rPr>
+        <w:t xml:space="preserve">: </w:t>
+      </w:r>
+      <w:r>
+        <w:rPr>
+          <w:sz w:val="21"/>
+        </w:rPr>
+        <w:t>F</w:t>
+      </w:r>
+      <w:r>
+        <w:rPr>
+          <w:sz w:val="21"/>
+        </w:rPr>
+        <w:t xml:space="preserve">ull </w:t>
+      </w:r>
+      <w:r>
+        <w:rPr>
+          <w:sz w:val="21"/>
+        </w:rPr>
+        <w:t xml:space="preserve">URL </w:t>
+      </w:r>
+      <w:r>
+        <w:rPr>
+          <w:sz w:val="21"/>
+        </w:rPr>
+        <w:t xml:space="preserve">of </w:t>
+      </w:r>
+      <w:r>
+        <w:rPr>
+          <w:sz w:val="21"/>
+        </w:rPr>
+        <w:t xml:space="preserve">the location </w:t>
+      </w:r>
+      <w:r>
+        <w:rPr>
+          <w:sz w:val="21"/>
+        </w:rPr>
+        <w:t>where</w:t>
+      </w:r>
+      <w:r>
+        <w:rPr>
+          <w:sz w:val="21"/>
+        </w:rPr>
+        <w:t xml:space="preserve"> </w:t>
+      </w:r>
+      <w:r>
+        <w:rPr>
+          <w:sz w:val="21"/>
+        </w:rPr>
+        <w:t xml:space="preserve">the </w:t>
+      </w:r>
+      <w:r>
+        <w:rPr>
+          <w:sz w:val="21"/>
+        </w:rPr>
+        <w:t xml:space="preserve">zip </w:t>
+      </w:r>
+      <w:r>
+        <w:rPr>
+          <w:sz w:val="21"/>
+        </w:rPr>
+        <w:t xml:space="preserve">files are located on your </w:t>
+      </w:r>
+      <w:r>
+        <w:rPr>
+          <w:sz w:val="21"/>
+        </w:rPr>
+        <w:t>web server</w:t>
+      </w:r>
+      <w:r>
+        <w:rPr>
+          <w:sz w:val="21"/>
+        </w:rPr>
+        <w:br/>
+        <w:t xml:space="preserve">Line </w:t>
+      </w:r>
+      <w:r>
+        <w:rPr>
+          <w:b/>
+          <w:sz w:val="21"/>
+        </w:rPr>
+        <w:t>1</w:t>
+      </w:r>
+      <w:r>
+        <w:rPr>
+          <w:b/>
+          <w:sz w:val="21"/>
+        </w:rPr>
+        <w:t>3</w:t>
+      </w:r>
+      <w:r>
+        <w:rPr>
+          <w:sz w:val="21"/>
+        </w:rPr>
+        <w:t xml:space="preserve">: (if </w:t>
+      </w:r>
+      <w:r>
+        <w:rPr>
+          <w:sz w:val="21"/>
+        </w:rPr>
+        <w:t xml:space="preserve">Line </w:t>
+      </w:r>
+      <w:r>
+        <w:rPr>
+          <w:sz w:val="21"/>
+        </w:rPr>
+        <w:t>10</w:t>
+      </w:r>
+      <w:r>
+        <w:rPr>
+          <w:sz w:val="21"/>
+        </w:rPr>
+        <w:t xml:space="preserve"> starts with https</w:t>
+      </w:r>
+      <w:r>
+        <w:rPr>
+          <w:sz w:val="21"/>
+        </w:rPr>
+        <w:t xml:space="preserve">) </w:t>
+      </w:r>
+      <w:r>
+        <w:rPr>
+          <w:sz w:val="21"/>
+        </w:rPr>
+        <w:t>SHA-1 thumbprint of the web server</w:t>
+      </w:r>
+      <w:r>
+        <w:rPr>
+          <w:sz w:val="21"/>
+        </w:rPr>
+        <w:br/>
+      </w:r>
+      <w:r>
+        <w:rPr>
+          <w:b/>
+          <w:sz w:val="21"/>
+        </w:rPr>
+        <w:t>Note</w:t>
+      </w:r>
+      <w:r>
+        <w:rPr>
+          <w:sz w:val="21"/>
+        </w:rPr>
+        <w:t xml:space="preserve"> You do </w:t>
+      </w:r>
+      <w:r>
+        <w:rPr>
+          <w:sz w:val="21"/>
+          <w:u w:val="single"/>
+        </w:rPr>
+        <w:t>NOT</w:t>
+      </w:r>
+      <w:r>
+        <w:rPr>
+          <w:sz w:val="21"/>
+        </w:rPr>
+        <w:t xml:space="preserve"> have to escape any special character that might appear in the </w:t>
+      </w:r>
+      <w:proofErr w:type="spellStart"/>
+      <w:r>
+        <w:rPr>
+          <w:sz w:val="21"/>
+        </w:rPr>
+        <w:t>configs</w:t>
+      </w:r>
+      <w:proofErr w:type="spellEnd"/>
+      <w:r>
+        <w:rPr>
+          <w:sz w:val="21"/>
+        </w:rPr>
+        <w:t xml:space="preserve"> file nor do you have to encapsulate your input with quotation marks</w:t>
       </w:r>
     </w:p>
     <w:p>
@@ -662,32 +603,33 @@
         </w:rPr>
         <w:t>successfully, log out of vSphere Web Client and log back in to see the installed VIC UI plugin</w:t>
       </w:r>
+      <w:r>
+        <w:rPr>
+          <w:sz w:val="21"/>
+        </w:rPr>
+        <w:br/>
+      </w:r>
     </w:p>
     <w:p>
       <w:pPr>
-        <w:spacing w:line="360" w:lineRule="auto"/>
-        <w:rPr>
-          <w:b/>
-        </w:rPr>
-      </w:pPr>
-    </w:p>
-    <w:p>
-      <w:pPr>
-        <w:spacing w:line="360" w:lineRule="auto"/>
-        <w:rPr>
-          <w:b/>
-        </w:rPr>
-      </w:pPr>
-      <w:r>
-        <w:rPr>
-          <w:b/>
-        </w:rPr>
-        <w:t xml:space="preserve">For </w:t>
+        <w:spacing w:line="276" w:lineRule="auto"/>
+        <w:rPr>
+          <w:b/>
+          <w:sz w:val="21"/>
+        </w:rPr>
+      </w:pPr>
+      <w:r>
+        <w:rPr>
+          <w:b/>
+          <w:sz w:val="21"/>
+        </w:rPr>
+        <w:t xml:space="preserve">** If your </w:t>
       </w:r>
       <w:proofErr w:type="spellStart"/>
       <w:r>
         <w:rPr>
           <w:b/>
+          <w:sz w:val="21"/>
         </w:rPr>
         <w:t>vCenter</w:t>
       </w:r>
@@ -695,24 +637,9 @@
       <w:r>
         <w:rPr>
           <w:b/>
-        </w:rPr>
-        <w:t xml:space="preserve"> Server Appliance (VCSA)</w:t>
-      </w:r>
-    </w:p>
-    <w:p>
-      <w:pPr>
-        <w:spacing w:line="276" w:lineRule="auto"/>
-        <w:rPr>
-          <w:b/>
-          <w:sz w:val="21"/>
-        </w:rPr>
-      </w:pPr>
-      <w:r>
-        <w:rPr>
-          <w:b/>
-          <w:sz w:val="21"/>
-        </w:rPr>
-        <w:t>Prerequisite</w:t>
+          <w:sz w:val="21"/>
+        </w:rPr>
+        <w:t xml:space="preserve"> has the SFTP service available</w:t>
       </w:r>
     </w:p>
     <w:p>
@@ -720,7 +647,7 @@
         <w:pStyle w:val="ListParagraph"/>
         <w:numPr>
           <w:ilvl w:val="0"/>
-          <w:numId w:val="6"/>
+          <w:numId w:val="8"/>
         </w:numPr>
         <w:spacing w:line="276" w:lineRule="auto"/>
         <w:rPr>
@@ -731,13 +658,265 @@
         <w:rPr>
           <w:sz w:val="21"/>
         </w:rPr>
-        <w:t>The machine running the installer script has network access to the target VCSA</w:t>
-      </w:r>
-      <w:r>
-        <w:rPr>
+        <w:t xml:space="preserve">Open </w:t>
+      </w:r>
+      <w:proofErr w:type="spellStart"/>
+      <w:r>
+        <w:rPr>
+          <w:i/>
+          <w:sz w:val="21"/>
+        </w:rPr>
+        <w:t>ui</w:t>
+      </w:r>
+      <w:proofErr w:type="spellEnd"/>
+      <w:r>
+        <w:rPr>
+          <w:i/>
+          <w:sz w:val="21"/>
+        </w:rPr>
+        <w:t>\installer</w:t>
+      </w:r>
+      <w:r>
+        <w:rPr>
+          <w:i/>
+          <w:sz w:val="21"/>
+        </w:rPr>
+        <w:t>\</w:t>
+      </w:r>
+      <w:proofErr w:type="spellStart"/>
+      <w:r>
+        <w:rPr>
+          <w:i/>
+          <w:sz w:val="21"/>
+        </w:rPr>
+        <w:t>vCenterForWindows</w:t>
+      </w:r>
+      <w:proofErr w:type="spellEnd"/>
+      <w:r>
+        <w:rPr>
+          <w:i/>
+          <w:sz w:val="21"/>
+        </w:rPr>
+        <w:t>\</w:t>
+      </w:r>
+      <w:proofErr w:type="spellStart"/>
+      <w:r>
+        <w:rPr>
+          <w:i/>
+          <w:sz w:val="21"/>
+        </w:rPr>
+        <w:t>configs</w:t>
+      </w:r>
+      <w:proofErr w:type="spellEnd"/>
+      <w:r>
+        <w:rPr>
+          <w:sz w:val="21"/>
+        </w:rPr>
+        <w:t xml:space="preserve"> with any text editor and update the following information</w:t>
+      </w:r>
+      <w:r>
+        <w:rPr>
+          <w:sz w:val="21"/>
+        </w:rPr>
+        <w:br/>
+        <w:t xml:space="preserve">Line </w:t>
+      </w:r>
+      <w:r>
+        <w:rPr>
+          <w:b/>
+          <w:sz w:val="21"/>
+        </w:rPr>
+        <w:t>2</w:t>
+      </w:r>
+      <w:r>
+        <w:rPr>
+          <w:sz w:val="21"/>
+        </w:rPr>
+        <w:t>: IP</w:t>
+      </w:r>
+      <w:r>
+        <w:rPr>
+          <w:sz w:val="21"/>
+        </w:rPr>
+        <w:t>/FQDN</w:t>
+      </w:r>
+      <w:r>
+        <w:rPr>
+          <w:sz w:val="21"/>
+        </w:rPr>
+        <w:t xml:space="preserve"> of target </w:t>
+      </w:r>
+      <w:proofErr w:type="spellStart"/>
+      <w:r>
+        <w:rPr>
+          <w:sz w:val="21"/>
+        </w:rPr>
+        <w:t>vCenter</w:t>
+      </w:r>
+      <w:proofErr w:type="spellEnd"/>
+      <w:r>
+        <w:rPr>
+          <w:sz w:val="21"/>
+        </w:rPr>
+        <w:br/>
+        <w:t xml:space="preserve">Line </w:t>
+      </w:r>
+      <w:r>
+        <w:rPr>
+          <w:b/>
+          <w:sz w:val="21"/>
+        </w:rPr>
+        <w:t>5</w:t>
+      </w:r>
+      <w:r>
+        <w:rPr>
+          <w:sz w:val="21"/>
+        </w:rPr>
+        <w:t xml:space="preserve">: Password of the administrator account of </w:t>
+      </w:r>
+      <w:proofErr w:type="spellStart"/>
+      <w:r>
+        <w:rPr>
+          <w:sz w:val="21"/>
+        </w:rPr>
+        <w:t>vCenter</w:t>
+      </w:r>
+      <w:proofErr w:type="spellEnd"/>
+      <w:r>
+        <w:rPr>
+          <w:sz w:val="21"/>
+        </w:rPr>
+        <w:br/>
+        <w:t xml:space="preserve">Line </w:t>
+      </w:r>
+      <w:r>
+        <w:rPr>
+          <w:b/>
+          <w:sz w:val="21"/>
+        </w:rPr>
+        <w:t>16</w:t>
+      </w:r>
+      <w:r>
+        <w:rPr>
+          <w:sz w:val="21"/>
+        </w:rPr>
+        <w:t xml:space="preserve">: </w:t>
+      </w:r>
+      <w:r>
+        <w:rPr>
+          <w:sz w:val="21"/>
+        </w:rPr>
+        <w:t>Type 1 (</w:t>
+      </w:r>
+      <w:r>
+        <w:rPr>
+          <w:sz w:val="21"/>
+        </w:rPr>
+        <w:t>to transfer plugin files through SFTP</w:t>
+      </w:r>
+      <w:r>
+        <w:rPr>
+          <w:sz w:val="21"/>
+        </w:rPr>
+        <w:t xml:space="preserve">) </w:t>
+      </w:r>
+      <w:r>
+        <w:rPr>
+          <w:sz w:val="21"/>
+        </w:rPr>
+        <w:br/>
+        <w:t xml:space="preserve">Line </w:t>
+      </w:r>
+      <w:r>
+        <w:rPr>
+          <w:b/>
+          <w:sz w:val="21"/>
+        </w:rPr>
+        <w:t>1</w:t>
+      </w:r>
+      <w:r>
+        <w:rPr>
+          <w:b/>
+          <w:sz w:val="21"/>
+        </w:rPr>
+        <w:t>9</w:t>
+      </w:r>
+      <w:r>
+        <w:rPr>
+          <w:sz w:val="21"/>
+        </w:rPr>
+        <w:t xml:space="preserve"> and </w:t>
+      </w:r>
+      <w:r>
+        <w:rPr>
+          <w:b/>
+          <w:sz w:val="21"/>
+        </w:rPr>
+        <w:t>20</w:t>
+      </w:r>
+      <w:r>
+        <w:rPr>
+          <w:sz w:val="21"/>
+        </w:rPr>
+        <w:t>: username and password for SFTP access</w:t>
+      </w:r>
+      <w:r>
+        <w:rPr>
+          <w:sz w:val="21"/>
+        </w:rPr>
+        <w:br/>
+        <w:t xml:space="preserve">Line </w:t>
+      </w:r>
+      <w:r>
+        <w:rPr>
+          <w:b/>
+          <w:sz w:val="21"/>
+        </w:rPr>
+        <w:t>23</w:t>
+      </w:r>
+      <w:r>
+        <w:rPr>
+          <w:sz w:val="21"/>
+        </w:rPr>
+        <w:t xml:space="preserve">: location of </w:t>
+      </w:r>
+      <w:r>
+        <w:rPr>
+          <w:i/>
+          <w:sz w:val="21"/>
+        </w:rPr>
+        <w:t>C:\ProgramData\VMware\vCenterServer\cfg\vsphere-client\vc-packages\vsphere-client-serenity</w:t>
+      </w:r>
+      <w:r>
+        <w:rPr>
+          <w:i/>
           <w:sz w:val="21"/>
         </w:rPr>
         <w:t xml:space="preserve"> </w:t>
+      </w:r>
+      <w:r>
+        <w:rPr>
+          <w:sz w:val="21"/>
+        </w:rPr>
+        <w:t>relat</w:t>
+      </w:r>
+      <w:r>
+        <w:rPr>
+          <w:sz w:val="21"/>
+        </w:rPr>
+        <w:t xml:space="preserve">ive to the root </w:t>
+      </w:r>
+      <w:r>
+        <w:rPr>
+          <w:sz w:val="21"/>
+        </w:rPr>
+        <w:t xml:space="preserve">folder </w:t>
+      </w:r>
+      <w:r>
+        <w:rPr>
+          <w:sz w:val="21"/>
+        </w:rPr>
+        <w:t>of SFTP connection</w:t>
       </w:r>
     </w:p>
     <w:p>
@@ -745,7 +924,7 @@
         <w:pStyle w:val="ListParagraph"/>
         <w:numPr>
           <w:ilvl w:val="0"/>
-          <w:numId w:val="6"/>
+          <w:numId w:val="8"/>
         </w:numPr>
         <w:spacing w:line="276" w:lineRule="auto"/>
         <w:rPr>
@@ -756,22 +935,33 @@
         <w:rPr>
           <w:sz w:val="21"/>
         </w:rPr>
-        <w:t>Java Runtime of 1.6 or above should be installed</w:t>
-      </w:r>
-      <w:r>
-        <w:rPr>
-          <w:sz w:val="21"/>
-        </w:rPr>
-        <w:t xml:space="preserve"> on the machine running the installer script</w:t>
+        <w:t>Run “install.bat” with Administrator’s privilege</w:t>
       </w:r>
     </w:p>
     <w:p>
       <w:pPr>
+        <w:pStyle w:val="ListParagraph"/>
+        <w:numPr>
+          <w:ilvl w:val="0"/>
+          <w:numId w:val="8"/>
+        </w:numPr>
         <w:spacing w:line="276" w:lineRule="auto"/>
         <w:rPr>
           <w:sz w:val="21"/>
         </w:rPr>
       </w:pPr>
+      <w:r>
+        <w:rPr>
+          <w:sz w:val="21"/>
+        </w:rPr>
+        <w:t>Once the script finishes successfully, log out of vSphere Web Client and log back in to see the installed VIC UI plugin</w:t>
+      </w:r>
+      <w:r>
+        <w:rPr>
+          <w:sz w:val="21"/>
+        </w:rPr>
+        <w:br/>
+      </w:r>
     </w:p>
     <w:p>
       <w:pPr>
@@ -786,10 +976,374 @@
           <w:b/>
           <w:sz w:val="21"/>
         </w:rPr>
+        <w:t xml:space="preserve">** If your </w:t>
+      </w:r>
+      <w:proofErr w:type="spellStart"/>
+      <w:r>
+        <w:rPr>
+          <w:b/>
+          <w:sz w:val="21"/>
+        </w:rPr>
+        <w:t>vCenter</w:t>
+      </w:r>
+      <w:proofErr w:type="spellEnd"/>
+      <w:r>
+        <w:rPr>
+          <w:b/>
+          <w:sz w:val="21"/>
+        </w:rPr>
+        <w:t xml:space="preserve"> has neither the SFTP service nor a web server available</w:t>
+      </w:r>
+    </w:p>
+    <w:p>
+      <w:pPr>
+        <w:pStyle w:val="ListParagraph"/>
+        <w:numPr>
+          <w:ilvl w:val="0"/>
+          <w:numId w:val="9"/>
+        </w:numPr>
+        <w:spacing w:line="276" w:lineRule="auto"/>
+        <w:rPr>
+          <w:sz w:val="21"/>
+        </w:rPr>
+      </w:pPr>
+      <w:r>
+        <w:rPr>
+          <w:sz w:val="21"/>
+        </w:rPr>
+        <w:t xml:space="preserve">Manually copy and paste all folders under </w:t>
+      </w:r>
+      <w:proofErr w:type="spellStart"/>
+      <w:r>
+        <w:rPr>
+          <w:i/>
+          <w:sz w:val="21"/>
+        </w:rPr>
+        <w:t>ui</w:t>
+      </w:r>
+      <w:proofErr w:type="spellEnd"/>
+      <w:r>
+        <w:rPr>
+          <w:i/>
+          <w:sz w:val="21"/>
+        </w:rPr>
+        <w:t>\installer</w:t>
+      </w:r>
+      <w:r>
+        <w:rPr>
+          <w:i/>
+          <w:sz w:val="21"/>
+        </w:rPr>
+        <w:t>\</w:t>
+      </w:r>
+      <w:proofErr w:type="spellStart"/>
+      <w:r>
+        <w:rPr>
+          <w:i/>
+          <w:sz w:val="21"/>
+        </w:rPr>
+        <w:t>vsphere</w:t>
+      </w:r>
+      <w:proofErr w:type="spellEnd"/>
+      <w:r>
+        <w:rPr>
+          <w:i/>
+          <w:sz w:val="21"/>
+        </w:rPr>
+        <w:t>-client-serenity</w:t>
+      </w:r>
+      <w:r>
+        <w:rPr>
+          <w:i/>
+          <w:sz w:val="21"/>
+        </w:rPr>
+        <w:t>\</w:t>
+      </w:r>
+      <w:r>
+        <w:rPr>
+          <w:sz w:val="21"/>
+        </w:rPr>
+        <w:t xml:space="preserve"> to </w:t>
+      </w:r>
+      <w:r>
+        <w:rPr>
+          <w:i/>
+          <w:sz w:val="21"/>
+        </w:rPr>
+        <w:t>C:\ProgramData\VMware\vCenterServer\cfg\vsphere-client\vc-packages\vsphere-client-serenity</w:t>
+      </w:r>
+    </w:p>
+    <w:p>
+      <w:pPr>
+        <w:pStyle w:val="ListParagraph"/>
+        <w:numPr>
+          <w:ilvl w:val="0"/>
+          <w:numId w:val="9"/>
+        </w:numPr>
+        <w:spacing w:line="276" w:lineRule="auto"/>
+        <w:rPr>
+          <w:sz w:val="21"/>
+        </w:rPr>
+      </w:pPr>
+      <w:r>
+        <w:rPr>
+          <w:sz w:val="21"/>
+        </w:rPr>
+        <w:t>Open</w:t>
+      </w:r>
+      <w:r>
+        <w:rPr>
+          <w:sz w:val="21"/>
+        </w:rPr>
+        <w:t xml:space="preserve"> </w:t>
+      </w:r>
+      <w:proofErr w:type="spellStart"/>
+      <w:r>
+        <w:rPr>
+          <w:i/>
+          <w:sz w:val="21"/>
+        </w:rPr>
+        <w:t>ui</w:t>
+      </w:r>
+      <w:proofErr w:type="spellEnd"/>
+      <w:r>
+        <w:rPr>
+          <w:i/>
+          <w:sz w:val="21"/>
+        </w:rPr>
+        <w:t>\installer</w:t>
+      </w:r>
+      <w:r>
+        <w:rPr>
+          <w:i/>
+          <w:sz w:val="21"/>
+        </w:rPr>
+        <w:t>\</w:t>
+      </w:r>
+      <w:proofErr w:type="spellStart"/>
+      <w:r>
+        <w:rPr>
+          <w:i/>
+          <w:sz w:val="21"/>
+        </w:rPr>
+        <w:t>vCenterForWindows</w:t>
+      </w:r>
+      <w:proofErr w:type="spellEnd"/>
+      <w:r>
+        <w:rPr>
+          <w:i/>
+          <w:sz w:val="21"/>
+        </w:rPr>
+        <w:t>\</w:t>
+      </w:r>
+      <w:proofErr w:type="spellStart"/>
+      <w:r>
+        <w:rPr>
+          <w:i/>
+          <w:sz w:val="21"/>
+        </w:rPr>
+        <w:t>configs</w:t>
+      </w:r>
+      <w:proofErr w:type="spellEnd"/>
+      <w:r>
+        <w:rPr>
+          <w:sz w:val="21"/>
+        </w:rPr>
+        <w:t xml:space="preserve"> with any text editor and update the following information</w:t>
+      </w:r>
+      <w:r>
+        <w:rPr>
+          <w:sz w:val="21"/>
+        </w:rPr>
+        <w:br/>
+        <w:t xml:space="preserve">Line </w:t>
+      </w:r>
+      <w:r>
+        <w:rPr>
+          <w:b/>
+          <w:sz w:val="21"/>
+        </w:rPr>
+        <w:t>2</w:t>
+      </w:r>
+      <w:r>
+        <w:rPr>
+          <w:sz w:val="21"/>
+        </w:rPr>
+        <w:t>: IP</w:t>
+      </w:r>
+      <w:r>
+        <w:rPr>
+          <w:sz w:val="21"/>
+        </w:rPr>
+        <w:t>/FQDN</w:t>
+      </w:r>
+      <w:r>
+        <w:rPr>
+          <w:sz w:val="21"/>
+        </w:rPr>
+        <w:t xml:space="preserve"> of target </w:t>
+      </w:r>
+      <w:proofErr w:type="spellStart"/>
+      <w:r>
+        <w:rPr>
+          <w:sz w:val="21"/>
+        </w:rPr>
+        <w:t>vCenter</w:t>
+      </w:r>
+      <w:proofErr w:type="spellEnd"/>
+      <w:r>
+        <w:rPr>
+          <w:sz w:val="21"/>
+        </w:rPr>
+        <w:br/>
+        <w:t xml:space="preserve">Line </w:t>
+      </w:r>
+      <w:r>
+        <w:rPr>
+          <w:b/>
+          <w:sz w:val="21"/>
+        </w:rPr>
+        <w:t>5</w:t>
+      </w:r>
+      <w:r>
+        <w:rPr>
+          <w:sz w:val="21"/>
+        </w:rPr>
+        <w:t xml:space="preserve">: Password of the administrator account of </w:t>
+      </w:r>
+      <w:proofErr w:type="spellStart"/>
+      <w:r>
+        <w:rPr>
+          <w:sz w:val="21"/>
+        </w:rPr>
+        <w:t>vCenter</w:t>
+      </w:r>
+      <w:proofErr w:type="spellEnd"/>
+      <w:r>
+        <w:rPr>
+          <w:sz w:val="21"/>
+        </w:rPr>
+        <w:br/>
+        <w:t xml:space="preserve">Line </w:t>
+      </w:r>
+      <w:r>
+        <w:rPr>
+          <w:b/>
+          <w:sz w:val="21"/>
+        </w:rPr>
+        <w:t>16</w:t>
+      </w:r>
+      <w:r>
+        <w:rPr>
+          <w:sz w:val="21"/>
+        </w:rPr>
+        <w:t>: Type 0</w:t>
+      </w:r>
+    </w:p>
+    <w:p>
+      <w:pPr>
+        <w:pStyle w:val="ListParagraph"/>
+        <w:numPr>
+          <w:ilvl w:val="0"/>
+          <w:numId w:val="9"/>
+        </w:numPr>
+        <w:spacing w:line="276" w:lineRule="auto"/>
+        <w:rPr>
+          <w:sz w:val="21"/>
+        </w:rPr>
+      </w:pPr>
+      <w:r>
+        <w:rPr>
+          <w:sz w:val="21"/>
+        </w:rPr>
+        <w:t>Run “install.bat” with Administrator’s privilege</w:t>
+      </w:r>
+    </w:p>
+    <w:p>
+      <w:pPr>
+        <w:pStyle w:val="ListParagraph"/>
+        <w:numPr>
+          <w:ilvl w:val="0"/>
+          <w:numId w:val="9"/>
+        </w:numPr>
+        <w:spacing w:line="276" w:lineRule="auto"/>
+        <w:rPr>
+          <w:sz w:val="21"/>
+        </w:rPr>
+      </w:pPr>
+      <w:r>
+        <w:rPr>
+          <w:sz w:val="21"/>
+        </w:rPr>
+        <w:t>Once the script finishes successfully, log out of vSphere Web Client and log back in to see the installed VIC UI plugin</w:t>
+      </w:r>
+      <w:r>
+        <w:rPr>
+          <w:sz w:val="21"/>
+        </w:rPr>
+        <w:br/>
+      </w:r>
+    </w:p>
+    <w:p>
+      <w:pPr>
+        <w:spacing w:line="360" w:lineRule="auto"/>
+        <w:rPr>
+          <w:b/>
+        </w:rPr>
+      </w:pPr>
+      <w:r>
+        <w:rPr>
+          <w:b/>
+        </w:rPr>
+        <w:lastRenderedPageBreak/>
+        <w:t xml:space="preserve">For </w:t>
+      </w:r>
+      <w:proofErr w:type="spellStart"/>
+      <w:r>
+        <w:rPr>
+          <w:b/>
+        </w:rPr>
+        <w:t>vCenter</w:t>
+      </w:r>
+      <w:proofErr w:type="spellEnd"/>
+      <w:r>
+        <w:rPr>
+          <w:b/>
+        </w:rPr>
+        <w:t xml:space="preserve"> Server Appliance (VCSA)</w:t>
+      </w:r>
+    </w:p>
+    <w:p>
+      <w:pPr>
+        <w:spacing w:line="276" w:lineRule="auto"/>
+        <w:rPr>
+          <w:b/>
+          <w:sz w:val="21"/>
+        </w:rPr>
+      </w:pPr>
+      <w:r>
+        <w:rPr>
+          <w:b/>
+          <w:sz w:val="21"/>
+        </w:rPr>
         <w:t>Installation</w:t>
       </w:r>
-      <w:bookmarkStart w:id="0" w:name="_GoBack"/>
-      <w:bookmarkEnd w:id="0"/>
+    </w:p>
+    <w:p>
+      <w:pPr>
+        <w:spacing w:line="276" w:lineRule="auto"/>
+        <w:rPr>
+          <w:b/>
+          <w:sz w:val="21"/>
+        </w:rPr>
+      </w:pPr>
+      <w:r>
+        <w:rPr>
+          <w:b/>
+          <w:sz w:val="21"/>
+        </w:rPr>
+        <w:t>** If your VCSA can access a local web server where VIC UI plugin bundles will be hosted</w:t>
+      </w:r>
     </w:p>
     <w:p>
       <w:pPr>
@@ -807,14 +1361,14 @@
         <w:rPr>
           <w:sz w:val="21"/>
         </w:rPr>
-        <w:t xml:space="preserve">Open </w:t>
-      </w:r>
-      <w:r>
-        <w:rPr>
-          <w:i/>
-          <w:sz w:val="21"/>
-        </w:rPr>
-        <w:t>\</w:t>
+        <w:t>Upload all zip files under</w:t>
+      </w:r>
+      <w:r>
+        <w:rPr>
+          <w:i/>
+          <w:sz w:val="21"/>
+        </w:rPr>
+        <w:t xml:space="preserve"> </w:t>
       </w:r>
       <w:proofErr w:type="spellStart"/>
       <w:r>
@@ -822,7 +1376,14 @@
           <w:i/>
           <w:sz w:val="21"/>
         </w:rPr>
-        <w:t>ui</w:t>
+        <w:t>u</w:t>
+      </w:r>
+      <w:r>
+        <w:rPr>
+          <w:i/>
+          <w:sz w:val="21"/>
+        </w:rPr>
+        <w:t>i</w:t>
       </w:r>
       <w:proofErr w:type="spellEnd"/>
       <w:r>
@@ -830,28 +1391,7 @@
           <w:i/>
           <w:sz w:val="21"/>
         </w:rPr>
-        <w:t>\installer</w:t>
-      </w:r>
-      <w:r>
-        <w:rPr>
-          <w:i/>
-          <w:sz w:val="21"/>
-        </w:rPr>
-        <w:t>\</w:t>
-      </w:r>
-      <w:r>
-        <w:rPr>
-          <w:i/>
-          <w:sz w:val="21"/>
-        </w:rPr>
-        <w:t>VCSA</w:t>
-      </w:r>
-      <w:r>
-        <w:rPr>
-          <w:i/>
-          <w:sz w:val="21"/>
-        </w:rPr>
-        <w:t>\</w:t>
+        <w:t>/</w:t>
       </w:r>
       <w:proofErr w:type="spellStart"/>
       <w:r>
@@ -859,120 +1399,28 @@
           <w:i/>
           <w:sz w:val="21"/>
         </w:rPr>
-        <w:t>configs</w:t>
+        <w:t>vsphere</w:t>
       </w:r>
       <w:proofErr w:type="spellEnd"/>
       <w:r>
         <w:rPr>
-          <w:sz w:val="21"/>
-        </w:rPr>
-        <w:t xml:space="preserve"> with any text editor and update the following information</w:t>
-      </w:r>
-      <w:r>
-        <w:rPr>
-          <w:sz w:val="21"/>
-        </w:rPr>
-        <w:br/>
-        <w:t xml:space="preserve">Line </w:t>
-      </w:r>
-      <w:r>
-        <w:rPr>
-          <w:b/>
-          <w:sz w:val="21"/>
-        </w:rPr>
-        <w:t>2</w:t>
-      </w:r>
-      <w:r>
-        <w:rPr>
-          <w:sz w:val="21"/>
-        </w:rPr>
-        <w:t xml:space="preserve">: IP of target </w:t>
-      </w:r>
-      <w:r>
-        <w:rPr>
-          <w:sz w:val="21"/>
-        </w:rPr>
-        <w:t>VCSA</w:t>
-      </w:r>
-      <w:r>
-        <w:rPr>
-          <w:sz w:val="21"/>
-        </w:rPr>
-        <w:br/>
-        <w:t xml:space="preserve">Line </w:t>
-      </w:r>
-      <w:r>
-        <w:rPr>
-          <w:b/>
-          <w:sz w:val="21"/>
-        </w:rPr>
-        <w:t>5</w:t>
-      </w:r>
-      <w:r>
-        <w:rPr>
-          <w:sz w:val="21"/>
-        </w:rPr>
-        <w:t xml:space="preserve">: Password of the administrator account of </w:t>
-      </w:r>
-      <w:proofErr w:type="spellStart"/>
-      <w:r>
-        <w:rPr>
-          <w:sz w:val="21"/>
-        </w:rPr>
-        <w:t>vCenter</w:t>
-      </w:r>
-      <w:proofErr w:type="spellEnd"/>
-      <w:r>
-        <w:rPr>
-          <w:sz w:val="21"/>
-        </w:rPr>
-        <w:br/>
-      </w:r>
-      <w:r>
-        <w:rPr>
-          <w:b/>
-          <w:sz w:val="21"/>
-        </w:rPr>
-        <w:t>Note</w:t>
-      </w:r>
-      <w:r>
-        <w:rPr>
-          <w:sz w:val="21"/>
-        </w:rPr>
-        <w:t xml:space="preserve"> You </w:t>
-      </w:r>
-      <w:r>
-        <w:rPr>
-          <w:sz w:val="21"/>
-          <w:u w:val="single"/>
-        </w:rPr>
-        <w:t>DO</w:t>
-      </w:r>
-      <w:r>
-        <w:rPr>
-          <w:sz w:val="21"/>
-        </w:rPr>
-        <w:t xml:space="preserve"> have</w:t>
-      </w:r>
-      <w:r>
-        <w:rPr>
-          <w:sz w:val="21"/>
-        </w:rPr>
-        <w:t xml:space="preserve"> to escape any special character that might appear in the </w:t>
-      </w:r>
-      <w:proofErr w:type="spellStart"/>
-      <w:r>
-        <w:rPr>
-          <w:sz w:val="21"/>
-        </w:rPr>
-        <w:t>configs</w:t>
-      </w:r>
-      <w:proofErr w:type="spellEnd"/>
-      <w:r>
-        <w:rPr>
-          <w:sz w:val="21"/>
-        </w:rPr>
-        <w:t xml:space="preserve"> file</w:t>
+          <w:i/>
+          <w:sz w:val="21"/>
+        </w:rPr>
+        <w:t>-client-serenity</w:t>
+      </w:r>
+      <w:r>
+        <w:rPr>
+          <w:i/>
+          <w:sz w:val="21"/>
+        </w:rPr>
+        <w:t>/</w:t>
+      </w:r>
+      <w:r>
+        <w:rPr>
+          <w:sz w:val="21"/>
+        </w:rPr>
+        <w:t xml:space="preserve"> to your local web server</w:t>
       </w:r>
     </w:p>
     <w:p>
@@ -991,13 +1439,260 @@
         <w:rPr>
           <w:sz w:val="21"/>
         </w:rPr>
-        <w:t>Run “install</w:t>
-      </w:r>
-      <w:r>
-        <w:rPr>
-          <w:sz w:val="21"/>
-        </w:rPr>
-        <w:t>.sh”</w:t>
+        <w:t xml:space="preserve">Open </w:t>
+      </w:r>
+      <w:proofErr w:type="spellStart"/>
+      <w:r>
+        <w:rPr>
+          <w:i/>
+          <w:sz w:val="21"/>
+        </w:rPr>
+        <w:t>ui</w:t>
+      </w:r>
+      <w:proofErr w:type="spellEnd"/>
+      <w:r>
+        <w:rPr>
+          <w:i/>
+          <w:sz w:val="21"/>
+        </w:rPr>
+        <w:t>/</w:t>
+      </w:r>
+      <w:r>
+        <w:rPr>
+          <w:i/>
+          <w:sz w:val="21"/>
+        </w:rPr>
+        <w:t>installer</w:t>
+      </w:r>
+      <w:r>
+        <w:rPr>
+          <w:i/>
+          <w:sz w:val="21"/>
+        </w:rPr>
+        <w:t>/</w:t>
+      </w:r>
+      <w:r>
+        <w:rPr>
+          <w:i/>
+          <w:sz w:val="21"/>
+        </w:rPr>
+        <w:t>VCSA</w:t>
+      </w:r>
+      <w:r>
+        <w:rPr>
+          <w:i/>
+          <w:sz w:val="21"/>
+        </w:rPr>
+        <w:t>/</w:t>
+      </w:r>
+      <w:proofErr w:type="spellStart"/>
+      <w:r>
+        <w:rPr>
+          <w:i/>
+          <w:sz w:val="21"/>
+        </w:rPr>
+        <w:t>configs</w:t>
+      </w:r>
+      <w:proofErr w:type="spellEnd"/>
+      <w:r>
+        <w:rPr>
+          <w:sz w:val="21"/>
+        </w:rPr>
+        <w:t xml:space="preserve"> with any text editor and update the following </w:t>
+      </w:r>
+      <w:r>
+        <w:rPr>
+          <w:sz w:val="21"/>
+        </w:rPr>
+        <w:t>variables</w:t>
+      </w:r>
+      <w:r>
+        <w:rPr>
+          <w:sz w:val="21"/>
+        </w:rPr>
+        <w:br/>
+        <w:t xml:space="preserve">Line </w:t>
+      </w:r>
+      <w:r>
+        <w:rPr>
+          <w:b/>
+          <w:sz w:val="21"/>
+        </w:rPr>
+        <w:t>2</w:t>
+      </w:r>
+      <w:r>
+        <w:rPr>
+          <w:sz w:val="21"/>
+        </w:rPr>
+        <w:t>: IP</w:t>
+      </w:r>
+      <w:r>
+        <w:rPr>
+          <w:sz w:val="21"/>
+        </w:rPr>
+        <w:t>/FQDN</w:t>
+      </w:r>
+      <w:r>
+        <w:rPr>
+          <w:sz w:val="21"/>
+        </w:rPr>
+        <w:t xml:space="preserve"> of target </w:t>
+      </w:r>
+      <w:r>
+        <w:rPr>
+          <w:sz w:val="21"/>
+        </w:rPr>
+        <w:t>VCSA</w:t>
+      </w:r>
+      <w:r>
+        <w:rPr>
+          <w:sz w:val="21"/>
+        </w:rPr>
+        <w:br/>
+        <w:t xml:space="preserve">Line </w:t>
+      </w:r>
+      <w:r>
+        <w:rPr>
+          <w:b/>
+          <w:sz w:val="21"/>
+        </w:rPr>
+        <w:t>5</w:t>
+      </w:r>
+      <w:r>
+        <w:rPr>
+          <w:sz w:val="21"/>
+        </w:rPr>
+        <w:t xml:space="preserve">: Password of the administrator account of </w:t>
+      </w:r>
+      <w:proofErr w:type="spellStart"/>
+      <w:r>
+        <w:rPr>
+          <w:sz w:val="21"/>
+        </w:rPr>
+        <w:t>vCenter</w:t>
+      </w:r>
+      <w:proofErr w:type="spellEnd"/>
+      <w:r>
+        <w:rPr>
+          <w:sz w:val="21"/>
+        </w:rPr>
+        <w:br/>
+        <w:t xml:space="preserve">Line </w:t>
+      </w:r>
+      <w:r>
+        <w:rPr>
+          <w:b/>
+          <w:sz w:val="21"/>
+        </w:rPr>
+        <w:t>12</w:t>
+      </w:r>
+      <w:r>
+        <w:rPr>
+          <w:sz w:val="21"/>
+        </w:rPr>
+        <w:t xml:space="preserve">: </w:t>
+      </w:r>
+      <w:r>
+        <w:rPr>
+          <w:sz w:val="21"/>
+        </w:rPr>
+        <w:t>F</w:t>
+      </w:r>
+      <w:r>
+        <w:rPr>
+          <w:sz w:val="21"/>
+        </w:rPr>
+        <w:t xml:space="preserve">ull URL of </w:t>
+      </w:r>
+      <w:r>
+        <w:rPr>
+          <w:sz w:val="21"/>
+        </w:rPr>
+        <w:t xml:space="preserve">the location where </w:t>
+      </w:r>
+      <w:r>
+        <w:rPr>
+          <w:sz w:val="21"/>
+        </w:rPr>
+        <w:t>the zip files are located on your web server (e.g. https://192.168.1.5/vic-ui-plugins/)</w:t>
+      </w:r>
+      <w:r>
+        <w:rPr>
+          <w:sz w:val="21"/>
+        </w:rPr>
+        <w:t xml:space="preserve"> </w:t>
+      </w:r>
+      <w:r>
+        <w:rPr>
+          <w:sz w:val="21"/>
+        </w:rPr>
+        <w:br/>
+        <w:t xml:space="preserve">Line </w:t>
+      </w:r>
+      <w:r>
+        <w:rPr>
+          <w:b/>
+          <w:sz w:val="21"/>
+        </w:rPr>
+        <w:t>15</w:t>
+      </w:r>
+      <w:r>
+        <w:rPr>
+          <w:sz w:val="21"/>
+        </w:rPr>
+        <w:t>: (if Line 10 starts with https) SHA-1 thumbprint of the web server</w:t>
+      </w:r>
+      <w:r>
+        <w:rPr>
+          <w:sz w:val="21"/>
+        </w:rPr>
+        <w:br/>
+      </w:r>
+      <w:r>
+        <w:rPr>
+          <w:b/>
+          <w:sz w:val="21"/>
+        </w:rPr>
+        <w:t>Note</w:t>
+      </w:r>
+      <w:r>
+        <w:rPr>
+          <w:sz w:val="21"/>
+        </w:rPr>
+        <w:t xml:space="preserve"> You </w:t>
+      </w:r>
+      <w:r>
+        <w:rPr>
+          <w:sz w:val="21"/>
+          <w:u w:val="single"/>
+        </w:rPr>
+        <w:t>DO</w:t>
+      </w:r>
+      <w:r>
+        <w:rPr>
+          <w:sz w:val="21"/>
+        </w:rPr>
+        <w:t xml:space="preserve"> have</w:t>
+      </w:r>
+      <w:r>
+        <w:rPr>
+          <w:sz w:val="21"/>
+        </w:rPr>
+        <w:t xml:space="preserve"> to escape any special character that might appear in the </w:t>
+      </w:r>
+      <w:proofErr w:type="spellStart"/>
+      <w:r>
+        <w:rPr>
+          <w:sz w:val="21"/>
+        </w:rPr>
+        <w:t>configs</w:t>
+      </w:r>
+      <w:proofErr w:type="spellEnd"/>
+      <w:r>
+        <w:rPr>
+          <w:sz w:val="21"/>
+        </w:rPr>
+        <w:t xml:space="preserve"> file</w:t>
       </w:r>
     </w:p>
     <w:p>
@@ -1016,17 +1711,231 @@
         <w:rPr>
           <w:sz w:val="21"/>
         </w:rPr>
-        <w:t>Once the script finishes successfully, log out of vSphere Web Client and log back in to see the installed VIC UI plugin</w:t>
+        <w:t>Run “install</w:t>
+      </w:r>
+      <w:r>
+        <w:rPr>
+          <w:sz w:val="21"/>
+        </w:rPr>
+        <w:t>.sh”</w:t>
       </w:r>
     </w:p>
     <w:p>
       <w:pPr>
-        <w:rPr>
-          <w:sz w:val="21"/>
-        </w:rPr>
-      </w:pPr>
+        <w:pStyle w:val="ListParagraph"/>
+        <w:numPr>
+          <w:ilvl w:val="0"/>
+          <w:numId w:val="7"/>
+        </w:numPr>
+        <w:spacing w:line="276" w:lineRule="auto"/>
+        <w:rPr>
+          <w:sz w:val="21"/>
+        </w:rPr>
+      </w:pPr>
+      <w:r>
+        <w:rPr>
+          <w:sz w:val="21"/>
+        </w:rPr>
+        <w:t>Once the script finishes successfully, log out of vSphere Web Client and log back in to see the installed VIC UI plugin</w:t>
+      </w:r>
     </w:p>
-    <w:p/>
+    <w:p>
+      <w:pPr>
+        <w:rPr>
+          <w:sz w:val="21"/>
+        </w:rPr>
+      </w:pPr>
+    </w:p>
+    <w:p>
+      <w:pPr>
+        <w:spacing w:line="276" w:lineRule="auto"/>
+        <w:rPr>
+          <w:b/>
+          <w:sz w:val="21"/>
+        </w:rPr>
+      </w:pPr>
+      <w:r>
+        <w:rPr>
+          <w:b/>
+          <w:sz w:val="21"/>
+        </w:rPr>
+        <w:t>** If your VCSA cannot access a local web server</w:t>
+      </w:r>
+    </w:p>
+    <w:p>
+      <w:pPr>
+        <w:pStyle w:val="ListParagraph"/>
+        <w:numPr>
+          <w:ilvl w:val="0"/>
+          <w:numId w:val="11"/>
+        </w:numPr>
+        <w:spacing w:line="276" w:lineRule="auto"/>
+        <w:rPr>
+          <w:sz w:val="21"/>
+        </w:rPr>
+      </w:pPr>
+      <w:r>
+        <w:rPr>
+          <w:sz w:val="21"/>
+        </w:rPr>
+        <w:t xml:space="preserve">Open </w:t>
+      </w:r>
+      <w:proofErr w:type="spellStart"/>
+      <w:r>
+        <w:rPr>
+          <w:i/>
+          <w:sz w:val="21"/>
+        </w:rPr>
+        <w:t>ui</w:t>
+      </w:r>
+      <w:proofErr w:type="spellEnd"/>
+      <w:r>
+        <w:rPr>
+          <w:i/>
+          <w:sz w:val="21"/>
+        </w:rPr>
+        <w:t>/installer/VCSA/</w:t>
+      </w:r>
+      <w:proofErr w:type="spellStart"/>
+      <w:r>
+        <w:rPr>
+          <w:i/>
+          <w:sz w:val="21"/>
+        </w:rPr>
+        <w:t>configs</w:t>
+      </w:r>
+      <w:proofErr w:type="spellEnd"/>
+      <w:r>
+        <w:rPr>
+          <w:sz w:val="21"/>
+        </w:rPr>
+        <w:t xml:space="preserve"> with any text editor and update the following variables</w:t>
+      </w:r>
+      <w:r>
+        <w:rPr>
+          <w:sz w:val="21"/>
+        </w:rPr>
+        <w:br/>
+        <w:t xml:space="preserve">Line </w:t>
+      </w:r>
+      <w:r>
+        <w:rPr>
+          <w:b/>
+          <w:sz w:val="21"/>
+        </w:rPr>
+        <w:t>2</w:t>
+      </w:r>
+      <w:r>
+        <w:rPr>
+          <w:sz w:val="21"/>
+        </w:rPr>
+        <w:t>: IP</w:t>
+      </w:r>
+      <w:r>
+        <w:rPr>
+          <w:sz w:val="21"/>
+        </w:rPr>
+        <w:t>/FQDN</w:t>
+      </w:r>
+      <w:r>
+        <w:rPr>
+          <w:sz w:val="21"/>
+        </w:rPr>
+        <w:t xml:space="preserve"> of target VCSA</w:t>
+      </w:r>
+      <w:r>
+        <w:rPr>
+          <w:sz w:val="21"/>
+        </w:rPr>
+        <w:br/>
+        <w:t xml:space="preserve">Line </w:t>
+      </w:r>
+      <w:r>
+        <w:rPr>
+          <w:b/>
+          <w:sz w:val="21"/>
+        </w:rPr>
+        <w:t>5</w:t>
+      </w:r>
+      <w:r>
+        <w:rPr>
+          <w:sz w:val="21"/>
+        </w:rPr>
+        <w:t xml:space="preserve">: Password of the administrator account of </w:t>
+      </w:r>
+      <w:proofErr w:type="spellStart"/>
+      <w:r>
+        <w:rPr>
+          <w:sz w:val="21"/>
+        </w:rPr>
+        <w:t>vCenter</w:t>
+      </w:r>
+      <w:proofErr w:type="spellEnd"/>
+      <w:r>
+        <w:rPr>
+          <w:sz w:val="21"/>
+        </w:rPr>
+        <w:br/>
+        <w:t xml:space="preserve">Line </w:t>
+      </w:r>
+      <w:r>
+        <w:rPr>
+          <w:b/>
+          <w:sz w:val="21"/>
+        </w:rPr>
+        <w:t>12</w:t>
+      </w:r>
+      <w:r>
+        <w:rPr>
+          <w:sz w:val="21"/>
+        </w:rPr>
+        <w:t>: Set the value to NOURL</w:t>
+      </w:r>
+    </w:p>
+    <w:p>
+      <w:pPr>
+        <w:pStyle w:val="ListParagraph"/>
+        <w:numPr>
+          <w:ilvl w:val="0"/>
+          <w:numId w:val="11"/>
+        </w:numPr>
+        <w:spacing w:line="276" w:lineRule="auto"/>
+        <w:rPr>
+          <w:sz w:val="21"/>
+        </w:rPr>
+      </w:pPr>
+      <w:r>
+        <w:rPr>
+          <w:sz w:val="21"/>
+        </w:rPr>
+        <w:t>Run “install</w:t>
+      </w:r>
+      <w:r>
+        <w:rPr>
+          <w:sz w:val="21"/>
+        </w:rPr>
+        <w:t>.sh”</w:t>
+      </w:r>
+    </w:p>
+    <w:p>
+      <w:pPr>
+        <w:pStyle w:val="ListParagraph"/>
+        <w:numPr>
+          <w:ilvl w:val="0"/>
+          <w:numId w:val="11"/>
+        </w:numPr>
+        <w:spacing w:line="276" w:lineRule="auto"/>
+        <w:rPr>
+          <w:sz w:val="21"/>
+        </w:rPr>
+      </w:pPr>
+      <w:r>
+        <w:rPr>
+          <w:sz w:val="21"/>
+        </w:rPr>
+        <w:t>Once the script finishes successfully, log out of vSphere Web Client and log back in to see the installed VIC UI plugin</w:t>
+      </w:r>
+    </w:p>
     <w:sectPr>
       <w:pgSz w:w="12240" w:h="15840"/>
       <w:pgMar w:top="1440" w:right="1440" w:bottom="1440" w:left="1440" w:header="720" w:footer="720" w:gutter="0"/>
@@ -1129,6 +2038,95 @@
     </w:lvl>
   </w:abstractNum>
   <w:abstractNum w:abstractNumId="1">
+    <w:nsid w:val="0E7013F6"/>
+    <w:multiLevelType w:val="hybridMultilevel"/>
+    <w:tmpl w:val="522E3582"/>
+    <w:lvl w:ilvl="0" w:tplc="0409000F">
+      <w:start w:val="1"/>
+      <w:numFmt w:val="decimal"/>
+      <w:lvlText w:val="%1."/>
+      <w:lvlJc w:val="left"/>
+      <w:pPr>
+        <w:ind w:left="720" w:hanging="360"/>
+      </w:pPr>
+      <w:rPr>
+        <w:rFonts w:hint="default"/>
+      </w:rPr>
+    </w:lvl>
+    <w:lvl w:ilvl="1" w:tplc="04090019" w:tentative="1">
+      <w:start w:val="1"/>
+      <w:numFmt w:val="lowerLetter"/>
+      <w:lvlText w:val="%2."/>
+      <w:lvlJc w:val="left"/>
+      <w:pPr>
+        <w:ind w:left="1440" w:hanging="360"/>
+      </w:pPr>
+    </w:lvl>
+    <w:lvl w:ilvl="2" w:tplc="0409001B" w:tentative="1">
+      <w:start w:val="1"/>
+      <w:numFmt w:val="lowerRoman"/>
+      <w:lvlText w:val="%3."/>
+      <w:lvlJc w:val="right"/>
+      <w:pPr>
+        <w:ind w:left="2160" w:hanging="180"/>
+      </w:pPr>
+    </w:lvl>
+    <w:lvl w:ilvl="3" w:tplc="0409000F" w:tentative="1">
+      <w:start w:val="1"/>
+      <w:numFmt w:val="decimal"/>
+      <w:lvlText w:val="%4."/>
+      <w:lvlJc w:val="left"/>
+      <w:pPr>
+        <w:ind w:left="2880" w:hanging="360"/>
+      </w:pPr>
+    </w:lvl>
+    <w:lvl w:ilvl="4" w:tplc="04090019" w:tentative="1">
+      <w:start w:val="1"/>
+      <w:numFmt w:val="lowerLetter"/>
+      <w:lvlText w:val="%5."/>
+      <w:lvlJc w:val="left"/>
+      <w:pPr>
+        <w:ind w:left="3600" w:hanging="360"/>
+      </w:pPr>
+    </w:lvl>
+    <w:lvl w:ilvl="5" w:tplc="0409001B" w:tentative="1">
+      <w:start w:val="1"/>
+      <w:numFmt w:val="lowerRoman"/>
+      <w:lvlText w:val="%6."/>
+      <w:lvlJc w:val="right"/>
+      <w:pPr>
+        <w:ind w:left="4320" w:hanging="180"/>
+      </w:pPr>
+    </w:lvl>
+    <w:lvl w:ilvl="6" w:tplc="0409000F" w:tentative="1">
+      <w:start w:val="1"/>
+      <w:numFmt w:val="decimal"/>
+      <w:lvlText w:val="%7."/>
+      <w:lvlJc w:val="left"/>
+      <w:pPr>
+        <w:ind w:left="5040" w:hanging="360"/>
+      </w:pPr>
+    </w:lvl>
+    <w:lvl w:ilvl="7" w:tplc="04090019" w:tentative="1">
+      <w:start w:val="1"/>
+      <w:numFmt w:val="lowerLetter"/>
+      <w:lvlText w:val="%8."/>
+      <w:lvlJc w:val="left"/>
+      <w:pPr>
+        <w:ind w:left="5760" w:hanging="360"/>
+      </w:pPr>
+    </w:lvl>
+    <w:lvl w:ilvl="8" w:tplc="0409001B" w:tentative="1">
+      <w:start w:val="1"/>
+      <w:numFmt w:val="lowerRoman"/>
+      <w:lvlText w:val="%9."/>
+      <w:lvlJc w:val="right"/>
+      <w:pPr>
+        <w:ind w:left="6480" w:hanging="180"/>
+      </w:pPr>
+    </w:lvl>
+  </w:abstractNum>
+  <w:abstractNum w:abstractNumId="2">
     <w:nsid w:val="1627086B"/>
     <w:multiLevelType w:val="hybridMultilevel"/>
     <w:tmpl w:val="B40E2C5A"/>
@@ -1217,7 +2215,96 @@
       </w:pPr>
     </w:lvl>
   </w:abstractNum>
-  <w:abstractNum w:abstractNumId="2">
+  <w:abstractNum w:abstractNumId="3">
+    <w:nsid w:val="2BC96918"/>
+    <w:multiLevelType w:val="hybridMultilevel"/>
+    <w:tmpl w:val="522E3582"/>
+    <w:lvl w:ilvl="0" w:tplc="0409000F">
+      <w:start w:val="1"/>
+      <w:numFmt w:val="decimal"/>
+      <w:lvlText w:val="%1."/>
+      <w:lvlJc w:val="left"/>
+      <w:pPr>
+        <w:ind w:left="720" w:hanging="360"/>
+      </w:pPr>
+      <w:rPr>
+        <w:rFonts w:hint="default"/>
+      </w:rPr>
+    </w:lvl>
+    <w:lvl w:ilvl="1" w:tplc="04090019" w:tentative="1">
+      <w:start w:val="1"/>
+      <w:numFmt w:val="lowerLetter"/>
+      <w:lvlText w:val="%2."/>
+      <w:lvlJc w:val="left"/>
+      <w:pPr>
+        <w:ind w:left="1440" w:hanging="360"/>
+      </w:pPr>
+    </w:lvl>
+    <w:lvl w:ilvl="2" w:tplc="0409001B" w:tentative="1">
+      <w:start w:val="1"/>
+      <w:numFmt w:val="lowerRoman"/>
+      <w:lvlText w:val="%3."/>
+      <w:lvlJc w:val="right"/>
+      <w:pPr>
+        <w:ind w:left="2160" w:hanging="180"/>
+      </w:pPr>
+    </w:lvl>
+    <w:lvl w:ilvl="3" w:tplc="0409000F" w:tentative="1">
+      <w:start w:val="1"/>
+      <w:numFmt w:val="decimal"/>
+      <w:lvlText w:val="%4."/>
+      <w:lvlJc w:val="left"/>
+      <w:pPr>
+        <w:ind w:left="2880" w:hanging="360"/>
+      </w:pPr>
+    </w:lvl>
+    <w:lvl w:ilvl="4" w:tplc="04090019" w:tentative="1">
+      <w:start w:val="1"/>
+      <w:numFmt w:val="lowerLetter"/>
+      <w:lvlText w:val="%5."/>
+      <w:lvlJc w:val="left"/>
+      <w:pPr>
+        <w:ind w:left="3600" w:hanging="360"/>
+      </w:pPr>
+    </w:lvl>
+    <w:lvl w:ilvl="5" w:tplc="0409001B" w:tentative="1">
+      <w:start w:val="1"/>
+      <w:numFmt w:val="lowerRoman"/>
+      <w:lvlText w:val="%6."/>
+      <w:lvlJc w:val="right"/>
+      <w:pPr>
+        <w:ind w:left="4320" w:hanging="180"/>
+      </w:pPr>
+    </w:lvl>
+    <w:lvl w:ilvl="6" w:tplc="0409000F" w:tentative="1">
+      <w:start w:val="1"/>
+      <w:numFmt w:val="decimal"/>
+      <w:lvlText w:val="%7."/>
+      <w:lvlJc w:val="left"/>
+      <w:pPr>
+        <w:ind w:left="5040" w:hanging="360"/>
+      </w:pPr>
+    </w:lvl>
+    <w:lvl w:ilvl="7" w:tplc="04090019" w:tentative="1">
+      <w:start w:val="1"/>
+      <w:numFmt w:val="lowerLetter"/>
+      <w:lvlText w:val="%8."/>
+      <w:lvlJc w:val="left"/>
+      <w:pPr>
+        <w:ind w:left="5760" w:hanging="360"/>
+      </w:pPr>
+    </w:lvl>
+    <w:lvl w:ilvl="8" w:tplc="0409001B" w:tentative="1">
+      <w:start w:val="1"/>
+      <w:numFmt w:val="lowerRoman"/>
+      <w:lvlText w:val="%9."/>
+      <w:lvlJc w:val="right"/>
+      <w:pPr>
+        <w:ind w:left="6480" w:hanging="180"/>
+      </w:pPr>
+    </w:lvl>
+  </w:abstractNum>
+  <w:abstractNum w:abstractNumId="4">
     <w:nsid w:val="2F5B723A"/>
     <w:multiLevelType w:val="hybridMultilevel"/>
     <w:tmpl w:val="94B8F344"/>
@@ -1330,7 +2417,7 @@
       </w:rPr>
     </w:lvl>
   </w:abstractNum>
-  <w:abstractNum w:abstractNumId="3">
+  <w:abstractNum w:abstractNumId="5">
     <w:nsid w:val="32C33066"/>
     <w:multiLevelType w:val="hybridMultilevel"/>
     <w:tmpl w:val="B4DE383E"/>
@@ -1419,7 +2506,96 @@
       </w:pPr>
     </w:lvl>
   </w:abstractNum>
-  <w:abstractNum w:abstractNumId="4">
+  <w:abstractNum w:abstractNumId="6">
+    <w:nsid w:val="427553A5"/>
+    <w:multiLevelType w:val="hybridMultilevel"/>
+    <w:tmpl w:val="522E3582"/>
+    <w:lvl w:ilvl="0" w:tplc="0409000F">
+      <w:start w:val="1"/>
+      <w:numFmt w:val="decimal"/>
+      <w:lvlText w:val="%1."/>
+      <w:lvlJc w:val="left"/>
+      <w:pPr>
+        <w:ind w:left="720" w:hanging="360"/>
+      </w:pPr>
+      <w:rPr>
+        <w:rFonts w:hint="default"/>
+      </w:rPr>
+    </w:lvl>
+    <w:lvl w:ilvl="1" w:tplc="04090019" w:tentative="1">
+      <w:start w:val="1"/>
+      <w:numFmt w:val="lowerLetter"/>
+      <w:lvlText w:val="%2."/>
+      <w:lvlJc w:val="left"/>
+      <w:pPr>
+        <w:ind w:left="1440" w:hanging="360"/>
+      </w:pPr>
+    </w:lvl>
+    <w:lvl w:ilvl="2" w:tplc="0409001B" w:tentative="1">
+      <w:start w:val="1"/>
+      <w:numFmt w:val="lowerRoman"/>
+      <w:lvlText w:val="%3."/>
+      <w:lvlJc w:val="right"/>
+      <w:pPr>
+        <w:ind w:left="2160" w:hanging="180"/>
+      </w:pPr>
+    </w:lvl>
+    <w:lvl w:ilvl="3" w:tplc="0409000F" w:tentative="1">
+      <w:start w:val="1"/>
+      <w:numFmt w:val="decimal"/>
+      <w:lvlText w:val="%4."/>
+      <w:lvlJc w:val="left"/>
+      <w:pPr>
+        <w:ind w:left="2880" w:hanging="360"/>
+      </w:pPr>
+    </w:lvl>
+    <w:lvl w:ilvl="4" w:tplc="04090019" w:tentative="1">
+      <w:start w:val="1"/>
+      <w:numFmt w:val="lowerLetter"/>
+      <w:lvlText w:val="%5."/>
+      <w:lvlJc w:val="left"/>
+      <w:pPr>
+        <w:ind w:left="3600" w:hanging="360"/>
+      </w:pPr>
+    </w:lvl>
+    <w:lvl w:ilvl="5" w:tplc="0409001B" w:tentative="1">
+      <w:start w:val="1"/>
+      <w:numFmt w:val="lowerRoman"/>
+      <w:lvlText w:val="%6."/>
+      <w:lvlJc w:val="right"/>
+      <w:pPr>
+        <w:ind w:left="4320" w:hanging="180"/>
+      </w:pPr>
+    </w:lvl>
+    <w:lvl w:ilvl="6" w:tplc="0409000F" w:tentative="1">
+      <w:start w:val="1"/>
+      <w:numFmt w:val="decimal"/>
+      <w:lvlText w:val="%7."/>
+      <w:lvlJc w:val="left"/>
+      <w:pPr>
+        <w:ind w:left="5040" w:hanging="360"/>
+      </w:pPr>
+    </w:lvl>
+    <w:lvl w:ilvl="7" w:tplc="04090019" w:tentative="1">
+      <w:start w:val="1"/>
+      <w:numFmt w:val="lowerLetter"/>
+      <w:lvlText w:val="%8."/>
+      <w:lvlJc w:val="left"/>
+      <w:pPr>
+        <w:ind w:left="5760" w:hanging="360"/>
+      </w:pPr>
+    </w:lvl>
+    <w:lvl w:ilvl="8" w:tplc="0409001B" w:tentative="1">
+      <w:start w:val="1"/>
+      <w:numFmt w:val="lowerRoman"/>
+      <w:lvlText w:val="%9."/>
+      <w:lvlJc w:val="right"/>
+      <w:pPr>
+        <w:ind w:left="6480" w:hanging="180"/>
+      </w:pPr>
+    </w:lvl>
+  </w:abstractNum>
+  <w:abstractNum w:abstractNumId="7">
     <w:nsid w:val="4F153049"/>
     <w:multiLevelType w:val="hybridMultilevel"/>
     <w:tmpl w:val="522E3582"/>
@@ -1508,7 +2684,7 @@
       </w:pPr>
     </w:lvl>
   </w:abstractNum>
-  <w:abstractNum w:abstractNumId="5">
+  <w:abstractNum w:abstractNumId="8">
     <w:nsid w:val="53D26E54"/>
     <w:multiLevelType w:val="hybridMultilevel"/>
     <w:tmpl w:val="B40E2C5A"/>
@@ -1597,7 +2773,96 @@
       </w:pPr>
     </w:lvl>
   </w:abstractNum>
-  <w:abstractNum w:abstractNumId="6">
+  <w:abstractNum w:abstractNumId="9">
+    <w:nsid w:val="549E6CC6"/>
+    <w:multiLevelType w:val="hybridMultilevel"/>
+    <w:tmpl w:val="522E3582"/>
+    <w:lvl w:ilvl="0" w:tplc="0409000F">
+      <w:start w:val="1"/>
+      <w:numFmt w:val="decimal"/>
+      <w:lvlText w:val="%1."/>
+      <w:lvlJc w:val="left"/>
+      <w:pPr>
+        <w:ind w:left="720" w:hanging="360"/>
+      </w:pPr>
+      <w:rPr>
+        <w:rFonts w:hint="default"/>
+      </w:rPr>
+    </w:lvl>
+    <w:lvl w:ilvl="1" w:tplc="04090019" w:tentative="1">
+      <w:start w:val="1"/>
+      <w:numFmt w:val="lowerLetter"/>
+      <w:lvlText w:val="%2."/>
+      <w:lvlJc w:val="left"/>
+      <w:pPr>
+        <w:ind w:left="1440" w:hanging="360"/>
+      </w:pPr>
+    </w:lvl>
+    <w:lvl w:ilvl="2" w:tplc="0409001B" w:tentative="1">
+      <w:start w:val="1"/>
+      <w:numFmt w:val="lowerRoman"/>
+      <w:lvlText w:val="%3."/>
+      <w:lvlJc w:val="right"/>
+      <w:pPr>
+        <w:ind w:left="2160" w:hanging="180"/>
+      </w:pPr>
+    </w:lvl>
+    <w:lvl w:ilvl="3" w:tplc="0409000F" w:tentative="1">
+      <w:start w:val="1"/>
+      <w:numFmt w:val="decimal"/>
+      <w:lvlText w:val="%4."/>
+      <w:lvlJc w:val="left"/>
+      <w:pPr>
+        <w:ind w:left="2880" w:hanging="360"/>
+      </w:pPr>
+    </w:lvl>
+    <w:lvl w:ilvl="4" w:tplc="04090019" w:tentative="1">
+      <w:start w:val="1"/>
+      <w:numFmt w:val="lowerLetter"/>
+      <w:lvlText w:val="%5."/>
+      <w:lvlJc w:val="left"/>
+      <w:pPr>
+        <w:ind w:left="3600" w:hanging="360"/>
+      </w:pPr>
+    </w:lvl>
+    <w:lvl w:ilvl="5" w:tplc="0409001B" w:tentative="1">
+      <w:start w:val="1"/>
+      <w:numFmt w:val="lowerRoman"/>
+      <w:lvlText w:val="%6."/>
+      <w:lvlJc w:val="right"/>
+      <w:pPr>
+        <w:ind w:left="4320" w:hanging="180"/>
+      </w:pPr>
+    </w:lvl>
+    <w:lvl w:ilvl="6" w:tplc="0409000F" w:tentative="1">
+      <w:start w:val="1"/>
+      <w:numFmt w:val="decimal"/>
+      <w:lvlText w:val="%7."/>
+      <w:lvlJc w:val="left"/>
+      <w:pPr>
+        <w:ind w:left="5040" w:hanging="360"/>
+      </w:pPr>
+    </w:lvl>
+    <w:lvl w:ilvl="7" w:tplc="04090019" w:tentative="1">
+      <w:start w:val="1"/>
+      <w:numFmt w:val="lowerLetter"/>
+      <w:lvlText w:val="%8."/>
+      <w:lvlJc w:val="left"/>
+      <w:pPr>
+        <w:ind w:left="5760" w:hanging="360"/>
+      </w:pPr>
+    </w:lvl>
+    <w:lvl w:ilvl="8" w:tplc="0409001B" w:tentative="1">
+      <w:start w:val="1"/>
+      <w:numFmt w:val="lowerRoman"/>
+      <w:lvlText w:val="%9."/>
+      <w:lvlJc w:val="right"/>
+      <w:pPr>
+        <w:ind w:left="6480" w:hanging="180"/>
+      </w:pPr>
+    </w:lvl>
+  </w:abstractNum>
+  <w:abstractNum w:abstractNumId="10">
     <w:nsid w:val="60D347AF"/>
     <w:multiLevelType w:val="hybridMultilevel"/>
     <w:tmpl w:val="DC9E3282"/>
@@ -1687,25 +2952,37 @@
     </w:lvl>
   </w:abstractNum>
   <w:num w:numId="1">
-    <w:abstractNumId w:val="3"/>
+    <w:abstractNumId w:val="5"/>
   </w:num>
   <w:num w:numId="2">
+    <w:abstractNumId w:val="4"/>
+  </w:num>
+  <w:num w:numId="3">
+    <w:abstractNumId w:val="10"/>
+  </w:num>
+  <w:num w:numId="4">
     <w:abstractNumId w:val="2"/>
   </w:num>
-  <w:num w:numId="3">
-    <w:abstractNumId w:val="6"/>
-  </w:num>
-  <w:num w:numId="4">
-    <w:abstractNumId w:val="1"/>
-  </w:num>
   <w:num w:numId="5">
-    <w:abstractNumId w:val="4"/>
+    <w:abstractNumId w:val="7"/>
   </w:num>
   <w:num w:numId="6">
-    <w:abstractNumId w:val="5"/>
+    <w:abstractNumId w:val="8"/>
   </w:num>
   <w:num w:numId="7">
     <w:abstractNumId w:val="0"/>
+  </w:num>
+  <w:num w:numId="8">
+    <w:abstractNumId w:val="3"/>
+  </w:num>
+  <w:num w:numId="9">
+    <w:abstractNumId w:val="9"/>
+  </w:num>
+  <w:num w:numId="10">
+    <w:abstractNumId w:val="6"/>
+  </w:num>
+  <w:num w:numId="11">
+    <w:abstractNumId w:val="1"/>
   </w:num>
 </w:numbering>
 </file>

</xml_diff>

<commit_message>
Prompt user for vCenter password
Removed vCenter admin password entry from the configs file both for
the Windows and macOS/Linux script files. Made according changes to
the instruction.
</commit_message>
<xml_diff>
--- a/ui/installer/instruction.docx
+++ b/ui/installer/instruction.docx
@@ -24,8 +24,6 @@
         </w:rPr>
         <w:t xml:space="preserve">1.0 </w:t>
       </w:r>
-      <w:bookmarkStart w:id="0" w:name="_GoBack"/>
-      <w:bookmarkEnd w:id="0"/>
       <w:r>
         <w:rPr>
           <w:b/>
@@ -342,22 +340,80 @@
           <w:b/>
           <w:sz w:val="21"/>
         </w:rPr>
-        <w:t>5</w:t>
-      </w:r>
-      <w:r>
-        <w:rPr>
-          <w:sz w:val="21"/>
-        </w:rPr>
-        <w:t xml:space="preserve">: Password of the administrator account of </w:t>
-      </w:r>
-      <w:proofErr w:type="spellStart"/>
-      <w:r>
-        <w:rPr>
-          <w:sz w:val="21"/>
-        </w:rPr>
-        <w:t>vCenter</w:t>
-      </w:r>
-      <w:proofErr w:type="spellEnd"/>
+        <w:t>7</w:t>
+      </w:r>
+      <w:r>
+        <w:rPr>
+          <w:sz w:val="21"/>
+        </w:rPr>
+        <w:t xml:space="preserve">: </w:t>
+      </w:r>
+      <w:r>
+        <w:rPr>
+          <w:sz w:val="21"/>
+        </w:rPr>
+        <w:t>F</w:t>
+      </w:r>
+      <w:r>
+        <w:rPr>
+          <w:sz w:val="21"/>
+        </w:rPr>
+        <w:t xml:space="preserve">ull </w:t>
+      </w:r>
+      <w:r>
+        <w:rPr>
+          <w:sz w:val="21"/>
+        </w:rPr>
+        <w:t xml:space="preserve">URL </w:t>
+      </w:r>
+      <w:r>
+        <w:rPr>
+          <w:sz w:val="21"/>
+        </w:rPr>
+        <w:t xml:space="preserve">of </w:t>
+      </w:r>
+      <w:r>
+        <w:rPr>
+          <w:sz w:val="21"/>
+        </w:rPr>
+        <w:t xml:space="preserve">the location </w:t>
+      </w:r>
+      <w:r>
+        <w:rPr>
+          <w:sz w:val="21"/>
+        </w:rPr>
+        <w:t>where</w:t>
+      </w:r>
+      <w:r>
+        <w:rPr>
+          <w:sz w:val="21"/>
+        </w:rPr>
+        <w:t xml:space="preserve"> </w:t>
+      </w:r>
+      <w:r>
+        <w:rPr>
+          <w:sz w:val="21"/>
+        </w:rPr>
+        <w:t xml:space="preserve">the </w:t>
+      </w:r>
+      <w:r>
+        <w:rPr>
+          <w:sz w:val="21"/>
+        </w:rPr>
+        <w:t xml:space="preserve">zip </w:t>
+      </w:r>
+      <w:r>
+        <w:rPr>
+          <w:sz w:val="21"/>
+        </w:rPr>
+        <w:t xml:space="preserve">files are located on your </w:t>
+      </w:r>
+      <w:r>
+        <w:rPr>
+          <w:sz w:val="21"/>
+        </w:rPr>
+        <w:t>web server</w:t>
+      </w:r>
       <w:r>
         <w:rPr>
           <w:sz w:val="21"/>
@@ -376,112 +432,19 @@
         <w:rPr>
           <w:sz w:val="21"/>
         </w:rPr>
-        <w:t xml:space="preserve">: </w:t>
-      </w:r>
-      <w:r>
-        <w:rPr>
-          <w:sz w:val="21"/>
-        </w:rPr>
-        <w:t>F</w:t>
-      </w:r>
-      <w:r>
-        <w:rPr>
-          <w:sz w:val="21"/>
-        </w:rPr>
-        <w:t xml:space="preserve">ull </w:t>
-      </w:r>
-      <w:r>
-        <w:rPr>
-          <w:sz w:val="21"/>
-        </w:rPr>
-        <w:t xml:space="preserve">URL </w:t>
-      </w:r>
-      <w:r>
-        <w:rPr>
-          <w:sz w:val="21"/>
-        </w:rPr>
-        <w:t xml:space="preserve">of </w:t>
-      </w:r>
-      <w:r>
-        <w:rPr>
-          <w:sz w:val="21"/>
-        </w:rPr>
-        <w:t xml:space="preserve">the location </w:t>
-      </w:r>
-      <w:r>
-        <w:rPr>
-          <w:sz w:val="21"/>
-        </w:rPr>
-        <w:t>where</w:t>
-      </w:r>
-      <w:r>
-        <w:rPr>
-          <w:sz w:val="21"/>
-        </w:rPr>
-        <w:t xml:space="preserve"> </w:t>
-      </w:r>
-      <w:r>
-        <w:rPr>
-          <w:sz w:val="21"/>
-        </w:rPr>
-        <w:t xml:space="preserve">the </w:t>
-      </w:r>
-      <w:r>
-        <w:rPr>
-          <w:sz w:val="21"/>
-        </w:rPr>
-        <w:t xml:space="preserve">zip </w:t>
-      </w:r>
-      <w:r>
-        <w:rPr>
-          <w:sz w:val="21"/>
-        </w:rPr>
-        <w:t xml:space="preserve">files are located on your </w:t>
-      </w:r>
-      <w:r>
-        <w:rPr>
-          <w:sz w:val="21"/>
-        </w:rPr>
-        <w:t>web server</w:t>
-      </w:r>
-      <w:r>
-        <w:rPr>
-          <w:sz w:val="21"/>
-        </w:rPr>
-        <w:br/>
+        <w:t xml:space="preserve">: (if </w:t>
+      </w:r>
+      <w:r>
+        <w:rPr>
+          <w:sz w:val="21"/>
+        </w:rPr>
         <w:t xml:space="preserve">Line </w:t>
       </w:r>
       <w:r>
         <w:rPr>
-          <w:b/>
-          <w:sz w:val="21"/>
-        </w:rPr>
-        <w:t>1</w:t>
-      </w:r>
-      <w:r>
-        <w:rPr>
-          <w:b/>
-          <w:sz w:val="21"/>
-        </w:rPr>
-        <w:t>3</w:t>
-      </w:r>
-      <w:r>
-        <w:rPr>
-          <w:sz w:val="21"/>
-        </w:rPr>
-        <w:t xml:space="preserve">: (if </w:t>
-      </w:r>
-      <w:r>
-        <w:rPr>
-          <w:sz w:val="21"/>
-        </w:rPr>
-        <w:t xml:space="preserve">Line </w:t>
-      </w:r>
-      <w:r>
-        <w:rPr>
-          <w:sz w:val="21"/>
-        </w:rPr>
-        <w:t>10</w:t>
+          <w:sz w:val="21"/>
+        </w:rPr>
+        <w:t>7</w:t>
       </w:r>
       <w:r>
         <w:rPr>
@@ -601,7 +564,15 @@
         <w:rPr>
           <w:sz w:val="21"/>
         </w:rPr>
-        <w:t>successfully, log out of vSphere Web Client and log back in to see the installed VIC UI plugin</w:t>
+        <w:t>successfully, l</w:t>
+      </w:r>
+      <w:bookmarkStart w:id="0" w:name="_GoBack"/>
+      <w:bookmarkEnd w:id="0"/>
+      <w:r>
+        <w:rPr>
+          <w:sz w:val="21"/>
+        </w:rPr>
+        <w:t>og out of vSphere Web Client and log back in to see the installed VIC UI plugin</w:t>
       </w:r>
       <w:r>
         <w:rPr>
@@ -766,22 +737,39 @@
           <w:b/>
           <w:sz w:val="21"/>
         </w:rPr>
-        <w:t>5</w:t>
-      </w:r>
-      <w:r>
-        <w:rPr>
-          <w:sz w:val="21"/>
-        </w:rPr>
-        <w:t xml:space="preserve">: Password of the administrator account of </w:t>
-      </w:r>
-      <w:proofErr w:type="spellStart"/>
-      <w:r>
-        <w:rPr>
-          <w:sz w:val="21"/>
-        </w:rPr>
-        <w:t>vCenter</w:t>
-      </w:r>
-      <w:proofErr w:type="spellEnd"/>
+        <w:t>1</w:t>
+      </w:r>
+      <w:r>
+        <w:rPr>
+          <w:b/>
+          <w:sz w:val="21"/>
+        </w:rPr>
+        <w:t>3</w:t>
+      </w:r>
+      <w:r>
+        <w:rPr>
+          <w:sz w:val="21"/>
+        </w:rPr>
+        <w:t xml:space="preserve">: </w:t>
+      </w:r>
+      <w:r>
+        <w:rPr>
+          <w:sz w:val="21"/>
+        </w:rPr>
+        <w:t>Type 1 (</w:t>
+      </w:r>
+      <w:r>
+        <w:rPr>
+          <w:sz w:val="21"/>
+        </w:rPr>
+        <w:t>to transfer plugin files through SFTP</w:t>
+      </w:r>
+      <w:r>
+        <w:rPr>
+          <w:sz w:val="21"/>
+        </w:rPr>
+        <w:t xml:space="preserve">) </w:t>
+      </w:r>
       <w:r>
         <w:rPr>
           <w:sz w:val="21"/>
@@ -794,31 +782,33 @@
           <w:b/>
           <w:sz w:val="21"/>
         </w:rPr>
-        <w:t>16</w:t>
-      </w:r>
-      <w:r>
-        <w:rPr>
-          <w:sz w:val="21"/>
-        </w:rPr>
-        <w:t xml:space="preserve">: </w:t>
-      </w:r>
-      <w:r>
-        <w:rPr>
-          <w:sz w:val="21"/>
-        </w:rPr>
-        <w:t>Type 1 (</w:t>
-      </w:r>
-      <w:r>
-        <w:rPr>
-          <w:sz w:val="21"/>
-        </w:rPr>
-        <w:t>to transfer plugin files through SFTP</w:t>
-      </w:r>
-      <w:r>
-        <w:rPr>
-          <w:sz w:val="21"/>
-        </w:rPr>
-        <w:t xml:space="preserve">) </w:t>
+        <w:t>1</w:t>
+      </w:r>
+      <w:r>
+        <w:rPr>
+          <w:b/>
+          <w:sz w:val="21"/>
+        </w:rPr>
+        <w:t>6</w:t>
+      </w:r>
+      <w:r>
+        <w:rPr>
+          <w:sz w:val="21"/>
+        </w:rPr>
+        <w:t xml:space="preserve"> and </w:t>
+      </w:r>
+      <w:r>
+        <w:rPr>
+          <w:b/>
+          <w:sz w:val="21"/>
+        </w:rPr>
+        <w:t>17</w:t>
+      </w:r>
+      <w:r>
+        <w:rPr>
+          <w:sz w:val="21"/>
+        </w:rPr>
+        <w:t>: username and password for SFTP access</w:t>
       </w:r>
       <w:r>
         <w:rPr>
@@ -832,47 +822,14 @@
           <w:b/>
           <w:sz w:val="21"/>
         </w:rPr>
-        <w:t>1</w:t>
-      </w:r>
-      <w:r>
-        <w:rPr>
-          <w:b/>
-          <w:sz w:val="21"/>
-        </w:rPr>
-        <w:t>9</w:t>
-      </w:r>
-      <w:r>
-        <w:rPr>
-          <w:sz w:val="21"/>
-        </w:rPr>
-        <w:t xml:space="preserve"> and </w:t>
-      </w:r>
-      <w:r>
-        <w:rPr>
-          <w:b/>
-          <w:sz w:val="21"/>
-        </w:rPr>
-        <w:t>20</w:t>
-      </w:r>
-      <w:r>
-        <w:rPr>
-          <w:sz w:val="21"/>
-        </w:rPr>
-        <w:t>: username and password for SFTP access</w:t>
-      </w:r>
-      <w:r>
-        <w:rPr>
-          <w:sz w:val="21"/>
-        </w:rPr>
-        <w:br/>
-        <w:t xml:space="preserve">Line </w:t>
-      </w:r>
-      <w:r>
-        <w:rPr>
-          <w:b/>
-          <w:sz w:val="21"/>
-        </w:rPr>
-        <w:t>23</w:t>
+        <w:t>2</w:t>
+      </w:r>
+      <w:r>
+        <w:rPr>
+          <w:b/>
+          <w:sz w:val="21"/>
+        </w:rPr>
+        <w:t>0</w:t>
       </w:r>
       <w:r>
         <w:rPr>
@@ -1195,6 +1152,12 @@
         <w:rPr>
           <w:sz w:val="21"/>
         </w:rPr>
+        <w:t xml:space="preserve"> </w:t>
+      </w:r>
+      <w:r>
+        <w:rPr>
+          <w:sz w:val="21"/>
+        </w:rPr>
         <w:br/>
         <w:t xml:space="preserve">Line </w:t>
       </w:r>
@@ -1203,35 +1166,14 @@
           <w:b/>
           <w:sz w:val="21"/>
         </w:rPr>
-        <w:t>5</w:t>
-      </w:r>
-      <w:r>
-        <w:rPr>
-          <w:sz w:val="21"/>
-        </w:rPr>
-        <w:t xml:space="preserve">: Password of the administrator account of </w:t>
-      </w:r>
-      <w:proofErr w:type="spellStart"/>
-      <w:r>
-        <w:rPr>
-          <w:sz w:val="21"/>
-        </w:rPr>
-        <w:t>vCenter</w:t>
-      </w:r>
-      <w:proofErr w:type="spellEnd"/>
-      <w:r>
-        <w:rPr>
-          <w:sz w:val="21"/>
-        </w:rPr>
-        <w:br/>
-        <w:t xml:space="preserve">Line </w:t>
-      </w:r>
-      <w:r>
-        <w:rPr>
-          <w:b/>
-          <w:sz w:val="21"/>
-        </w:rPr>
-        <w:t>16</w:t>
+        <w:t>1</w:t>
+      </w:r>
+      <w:r>
+        <w:rPr>
+          <w:b/>
+          <w:sz w:val="21"/>
+        </w:rPr>
+        <w:t>3</w:t>
       </w:r>
       <w:r>
         <w:rPr>
@@ -1295,6 +1237,20 @@
         <w:rPr>
           <w:b/>
         </w:rPr>
+        <w:br w:type="page"/>
+      </w:r>
+    </w:p>
+    <w:p>
+      <w:pPr>
+        <w:spacing w:line="360" w:lineRule="auto"/>
+        <w:rPr>
+          <w:b/>
+        </w:rPr>
+      </w:pPr>
+      <w:r>
+        <w:rPr>
+          <w:b/>
+        </w:rPr>
         <w:lastRenderedPageBreak/>
         <w:t xml:space="preserve">For </w:t>
       </w:r>
@@ -1556,22 +1512,44 @@
           <w:b/>
           <w:sz w:val="21"/>
         </w:rPr>
-        <w:t>5</w:t>
-      </w:r>
-      <w:r>
-        <w:rPr>
-          <w:sz w:val="21"/>
-        </w:rPr>
-        <w:t xml:space="preserve">: Password of the administrator account of </w:t>
-      </w:r>
-      <w:proofErr w:type="spellStart"/>
-      <w:r>
-        <w:rPr>
-          <w:sz w:val="21"/>
-        </w:rPr>
-        <w:t>vCenter</w:t>
-      </w:r>
-      <w:proofErr w:type="spellEnd"/>
+        <w:t>9</w:t>
+      </w:r>
+      <w:r>
+        <w:rPr>
+          <w:sz w:val="21"/>
+        </w:rPr>
+        <w:t xml:space="preserve">: </w:t>
+      </w:r>
+      <w:r>
+        <w:rPr>
+          <w:sz w:val="21"/>
+        </w:rPr>
+        <w:t>F</w:t>
+      </w:r>
+      <w:r>
+        <w:rPr>
+          <w:sz w:val="21"/>
+        </w:rPr>
+        <w:t xml:space="preserve">ull URL of </w:t>
+      </w:r>
+      <w:r>
+        <w:rPr>
+          <w:sz w:val="21"/>
+        </w:rPr>
+        <w:t xml:space="preserve">the location where </w:t>
+      </w:r>
+      <w:r>
+        <w:rPr>
+          <w:sz w:val="21"/>
+        </w:rPr>
+        <w:t>the zip files are located on your web server (e.g. https://192.168.1.5/vic-ui-plugins/)</w:t>
+      </w:r>
+      <w:r>
+        <w:rPr>
+          <w:sz w:val="21"/>
+        </w:rPr>
+        <w:t xml:space="preserve"> </w:t>
+      </w:r>
       <w:r>
         <w:rPr>
           <w:sz w:val="21"/>
@@ -1584,63 +1562,32 @@
           <w:b/>
           <w:sz w:val="21"/>
         </w:rPr>
-        <w:t>12</w:t>
-      </w:r>
-      <w:r>
-        <w:rPr>
-          <w:sz w:val="21"/>
-        </w:rPr>
-        <w:t xml:space="preserve">: </w:t>
-      </w:r>
-      <w:r>
-        <w:rPr>
-          <w:sz w:val="21"/>
-        </w:rPr>
-        <w:t>F</w:t>
-      </w:r>
-      <w:r>
-        <w:rPr>
-          <w:sz w:val="21"/>
-        </w:rPr>
-        <w:t xml:space="preserve">ull URL of </w:t>
-      </w:r>
-      <w:r>
-        <w:rPr>
-          <w:sz w:val="21"/>
-        </w:rPr>
-        <w:t xml:space="preserve">the location where </w:t>
-      </w:r>
-      <w:r>
-        <w:rPr>
-          <w:sz w:val="21"/>
-        </w:rPr>
-        <w:t>the zip files are located on your web server (e.g. https://192.168.1.5/vic-ui-plugins/)</w:t>
-      </w:r>
-      <w:r>
-        <w:rPr>
-          <w:sz w:val="21"/>
-        </w:rPr>
-        <w:t xml:space="preserve"> </w:t>
-      </w:r>
-      <w:r>
-        <w:rPr>
-          <w:sz w:val="21"/>
-        </w:rPr>
-        <w:br/>
-        <w:t xml:space="preserve">Line </w:t>
-      </w:r>
-      <w:r>
-        <w:rPr>
-          <w:b/>
-          <w:sz w:val="21"/>
-        </w:rPr>
-        <w:t>15</w:t>
-      </w:r>
-      <w:r>
-        <w:rPr>
-          <w:sz w:val="21"/>
-        </w:rPr>
-        <w:t>: (if Line 10 starts with https) SHA-1 thumbprint of the web server</w:t>
+        <w:t>1</w:t>
+      </w:r>
+      <w:r>
+        <w:rPr>
+          <w:b/>
+          <w:sz w:val="21"/>
+        </w:rPr>
+        <w:t>2</w:t>
+      </w:r>
+      <w:r>
+        <w:rPr>
+          <w:sz w:val="21"/>
+        </w:rPr>
+        <w:t xml:space="preserve">: (if Line </w:t>
+      </w:r>
+      <w:r>
+        <w:rPr>
+          <w:sz w:val="21"/>
+        </w:rPr>
+        <w:t>9</w:t>
+      </w:r>
+      <w:r>
+        <w:rPr>
+          <w:sz w:val="21"/>
+        </w:rPr>
+        <w:t xml:space="preserve"> starts with https) SHA-1 thumbprint of the web server</w:t>
       </w:r>
       <w:r>
         <w:rPr>
@@ -1855,35 +1802,7 @@
           <w:b/>
           <w:sz w:val="21"/>
         </w:rPr>
-        <w:t>5</w:t>
-      </w:r>
-      <w:r>
-        <w:rPr>
-          <w:sz w:val="21"/>
-        </w:rPr>
-        <w:t xml:space="preserve">: Password of the administrator account of </w:t>
-      </w:r>
-      <w:proofErr w:type="spellStart"/>
-      <w:r>
-        <w:rPr>
-          <w:sz w:val="21"/>
-        </w:rPr>
-        <w:t>vCenter</w:t>
-      </w:r>
-      <w:proofErr w:type="spellEnd"/>
-      <w:r>
-        <w:rPr>
-          <w:sz w:val="21"/>
-        </w:rPr>
-        <w:br/>
-        <w:t xml:space="preserve">Line </w:t>
-      </w:r>
-      <w:r>
-        <w:rPr>
-          <w:b/>
-          <w:sz w:val="21"/>
-        </w:rPr>
-        <w:t>12</w:t>
+        <w:t>9</w:t>
       </w:r>
       <w:r>
         <w:rPr>

</xml_diff>

<commit_message>
Remove XML parser from VCSA installer script
Build script will generate vCenter Extension flags which can be
consumed by the installer script. No xmlstarlet or equivalent XML
parser is needed.
</commit_message>
<xml_diff>
--- a/ui/installer/instruction.docx
+++ b/ui/installer/instruction.docx
@@ -24,8 +24,6 @@
         </w:rPr>
         <w:t xml:space="preserve">1.0 </w:t>
       </w:r>
-      <w:bookmarkStart w:id="0" w:name="_GoBack"/>
-      <w:bookmarkEnd w:id="0"/>
       <w:r>
         <w:rPr>
           <w:b/>
@@ -342,22 +340,80 @@
           <w:b/>
           <w:sz w:val="21"/>
         </w:rPr>
-        <w:t>5</w:t>
-      </w:r>
-      <w:r>
-        <w:rPr>
-          <w:sz w:val="21"/>
-        </w:rPr>
-        <w:t xml:space="preserve">: Password of the administrator account of </w:t>
-      </w:r>
-      <w:proofErr w:type="spellStart"/>
-      <w:r>
-        <w:rPr>
-          <w:sz w:val="21"/>
-        </w:rPr>
-        <w:t>vCenter</w:t>
-      </w:r>
-      <w:proofErr w:type="spellEnd"/>
+        <w:t>7</w:t>
+      </w:r>
+      <w:r>
+        <w:rPr>
+          <w:sz w:val="21"/>
+        </w:rPr>
+        <w:t xml:space="preserve">: </w:t>
+      </w:r>
+      <w:r>
+        <w:rPr>
+          <w:sz w:val="21"/>
+        </w:rPr>
+        <w:t>F</w:t>
+      </w:r>
+      <w:r>
+        <w:rPr>
+          <w:sz w:val="21"/>
+        </w:rPr>
+        <w:t xml:space="preserve">ull </w:t>
+      </w:r>
+      <w:r>
+        <w:rPr>
+          <w:sz w:val="21"/>
+        </w:rPr>
+        <w:t xml:space="preserve">URL </w:t>
+      </w:r>
+      <w:r>
+        <w:rPr>
+          <w:sz w:val="21"/>
+        </w:rPr>
+        <w:t xml:space="preserve">of </w:t>
+      </w:r>
+      <w:r>
+        <w:rPr>
+          <w:sz w:val="21"/>
+        </w:rPr>
+        <w:t xml:space="preserve">the location </w:t>
+      </w:r>
+      <w:r>
+        <w:rPr>
+          <w:sz w:val="21"/>
+        </w:rPr>
+        <w:t>where</w:t>
+      </w:r>
+      <w:r>
+        <w:rPr>
+          <w:sz w:val="21"/>
+        </w:rPr>
+        <w:t xml:space="preserve"> </w:t>
+      </w:r>
+      <w:r>
+        <w:rPr>
+          <w:sz w:val="21"/>
+        </w:rPr>
+        <w:t xml:space="preserve">the </w:t>
+      </w:r>
+      <w:r>
+        <w:rPr>
+          <w:sz w:val="21"/>
+        </w:rPr>
+        <w:t xml:space="preserve">zip </w:t>
+      </w:r>
+      <w:r>
+        <w:rPr>
+          <w:sz w:val="21"/>
+        </w:rPr>
+        <w:t xml:space="preserve">files are located on your </w:t>
+      </w:r>
+      <w:r>
+        <w:rPr>
+          <w:sz w:val="21"/>
+        </w:rPr>
+        <w:t>web server</w:t>
+      </w:r>
       <w:r>
         <w:rPr>
           <w:sz w:val="21"/>
@@ -376,112 +432,19 @@
         <w:rPr>
           <w:sz w:val="21"/>
         </w:rPr>
-        <w:t xml:space="preserve">: </w:t>
-      </w:r>
-      <w:r>
-        <w:rPr>
-          <w:sz w:val="21"/>
-        </w:rPr>
-        <w:t>F</w:t>
-      </w:r>
-      <w:r>
-        <w:rPr>
-          <w:sz w:val="21"/>
-        </w:rPr>
-        <w:t xml:space="preserve">ull </w:t>
-      </w:r>
-      <w:r>
-        <w:rPr>
-          <w:sz w:val="21"/>
-        </w:rPr>
-        <w:t xml:space="preserve">URL </w:t>
-      </w:r>
-      <w:r>
-        <w:rPr>
-          <w:sz w:val="21"/>
-        </w:rPr>
-        <w:t xml:space="preserve">of </w:t>
-      </w:r>
-      <w:r>
-        <w:rPr>
-          <w:sz w:val="21"/>
-        </w:rPr>
-        <w:t xml:space="preserve">the location </w:t>
-      </w:r>
-      <w:r>
-        <w:rPr>
-          <w:sz w:val="21"/>
-        </w:rPr>
-        <w:t>where</w:t>
-      </w:r>
-      <w:r>
-        <w:rPr>
-          <w:sz w:val="21"/>
-        </w:rPr>
-        <w:t xml:space="preserve"> </w:t>
-      </w:r>
-      <w:r>
-        <w:rPr>
-          <w:sz w:val="21"/>
-        </w:rPr>
-        <w:t xml:space="preserve">the </w:t>
-      </w:r>
-      <w:r>
-        <w:rPr>
-          <w:sz w:val="21"/>
-        </w:rPr>
-        <w:t xml:space="preserve">zip </w:t>
-      </w:r>
-      <w:r>
-        <w:rPr>
-          <w:sz w:val="21"/>
-        </w:rPr>
-        <w:t xml:space="preserve">files are located on your </w:t>
-      </w:r>
-      <w:r>
-        <w:rPr>
-          <w:sz w:val="21"/>
-        </w:rPr>
-        <w:t>web server</w:t>
-      </w:r>
-      <w:r>
-        <w:rPr>
-          <w:sz w:val="21"/>
-        </w:rPr>
-        <w:br/>
+        <w:t xml:space="preserve">: (if </w:t>
+      </w:r>
+      <w:r>
+        <w:rPr>
+          <w:sz w:val="21"/>
+        </w:rPr>
         <w:t xml:space="preserve">Line </w:t>
       </w:r>
       <w:r>
         <w:rPr>
-          <w:b/>
-          <w:sz w:val="21"/>
-        </w:rPr>
-        <w:t>1</w:t>
-      </w:r>
-      <w:r>
-        <w:rPr>
-          <w:b/>
-          <w:sz w:val="21"/>
-        </w:rPr>
-        <w:t>3</w:t>
-      </w:r>
-      <w:r>
-        <w:rPr>
-          <w:sz w:val="21"/>
-        </w:rPr>
-        <w:t xml:space="preserve">: (if </w:t>
-      </w:r>
-      <w:r>
-        <w:rPr>
-          <w:sz w:val="21"/>
-        </w:rPr>
-        <w:t xml:space="preserve">Line </w:t>
-      </w:r>
-      <w:r>
-        <w:rPr>
-          <w:sz w:val="21"/>
-        </w:rPr>
-        <w:t>10</w:t>
+          <w:sz w:val="21"/>
+        </w:rPr>
+        <w:t>7</w:t>
       </w:r>
       <w:r>
         <w:rPr>
@@ -601,7 +564,15 @@
         <w:rPr>
           <w:sz w:val="21"/>
         </w:rPr>
-        <w:t>successfully, log out of vSphere Web Client and log back in to see the installed VIC UI plugin</w:t>
+        <w:t>successfully, l</w:t>
+      </w:r>
+      <w:bookmarkStart w:id="0" w:name="_GoBack"/>
+      <w:bookmarkEnd w:id="0"/>
+      <w:r>
+        <w:rPr>
+          <w:sz w:val="21"/>
+        </w:rPr>
+        <w:t>og out of vSphere Web Client and log back in to see the installed VIC UI plugin</w:t>
       </w:r>
       <w:r>
         <w:rPr>
@@ -766,22 +737,39 @@
           <w:b/>
           <w:sz w:val="21"/>
         </w:rPr>
-        <w:t>5</w:t>
-      </w:r>
-      <w:r>
-        <w:rPr>
-          <w:sz w:val="21"/>
-        </w:rPr>
-        <w:t xml:space="preserve">: Password of the administrator account of </w:t>
-      </w:r>
-      <w:proofErr w:type="spellStart"/>
-      <w:r>
-        <w:rPr>
-          <w:sz w:val="21"/>
-        </w:rPr>
-        <w:t>vCenter</w:t>
-      </w:r>
-      <w:proofErr w:type="spellEnd"/>
+        <w:t>1</w:t>
+      </w:r>
+      <w:r>
+        <w:rPr>
+          <w:b/>
+          <w:sz w:val="21"/>
+        </w:rPr>
+        <w:t>3</w:t>
+      </w:r>
+      <w:r>
+        <w:rPr>
+          <w:sz w:val="21"/>
+        </w:rPr>
+        <w:t xml:space="preserve">: </w:t>
+      </w:r>
+      <w:r>
+        <w:rPr>
+          <w:sz w:val="21"/>
+        </w:rPr>
+        <w:t>Type 1 (</w:t>
+      </w:r>
+      <w:r>
+        <w:rPr>
+          <w:sz w:val="21"/>
+        </w:rPr>
+        <w:t>to transfer plugin files through SFTP</w:t>
+      </w:r>
+      <w:r>
+        <w:rPr>
+          <w:sz w:val="21"/>
+        </w:rPr>
+        <w:t xml:space="preserve">) </w:t>
+      </w:r>
       <w:r>
         <w:rPr>
           <w:sz w:val="21"/>
@@ -794,31 +782,33 @@
           <w:b/>
           <w:sz w:val="21"/>
         </w:rPr>
-        <w:t>16</w:t>
-      </w:r>
-      <w:r>
-        <w:rPr>
-          <w:sz w:val="21"/>
-        </w:rPr>
-        <w:t xml:space="preserve">: </w:t>
-      </w:r>
-      <w:r>
-        <w:rPr>
-          <w:sz w:val="21"/>
-        </w:rPr>
-        <w:t>Type 1 (</w:t>
-      </w:r>
-      <w:r>
-        <w:rPr>
-          <w:sz w:val="21"/>
-        </w:rPr>
-        <w:t>to transfer plugin files through SFTP</w:t>
-      </w:r>
-      <w:r>
-        <w:rPr>
-          <w:sz w:val="21"/>
-        </w:rPr>
-        <w:t xml:space="preserve">) </w:t>
+        <w:t>1</w:t>
+      </w:r>
+      <w:r>
+        <w:rPr>
+          <w:b/>
+          <w:sz w:val="21"/>
+        </w:rPr>
+        <w:t>6</w:t>
+      </w:r>
+      <w:r>
+        <w:rPr>
+          <w:sz w:val="21"/>
+        </w:rPr>
+        <w:t xml:space="preserve"> and </w:t>
+      </w:r>
+      <w:r>
+        <w:rPr>
+          <w:b/>
+          <w:sz w:val="21"/>
+        </w:rPr>
+        <w:t>17</w:t>
+      </w:r>
+      <w:r>
+        <w:rPr>
+          <w:sz w:val="21"/>
+        </w:rPr>
+        <w:t>: username and password for SFTP access</w:t>
       </w:r>
       <w:r>
         <w:rPr>
@@ -832,47 +822,14 @@
           <w:b/>
           <w:sz w:val="21"/>
         </w:rPr>
-        <w:t>1</w:t>
-      </w:r>
-      <w:r>
-        <w:rPr>
-          <w:b/>
-          <w:sz w:val="21"/>
-        </w:rPr>
-        <w:t>9</w:t>
-      </w:r>
-      <w:r>
-        <w:rPr>
-          <w:sz w:val="21"/>
-        </w:rPr>
-        <w:t xml:space="preserve"> and </w:t>
-      </w:r>
-      <w:r>
-        <w:rPr>
-          <w:b/>
-          <w:sz w:val="21"/>
-        </w:rPr>
-        <w:t>20</w:t>
-      </w:r>
-      <w:r>
-        <w:rPr>
-          <w:sz w:val="21"/>
-        </w:rPr>
-        <w:t>: username and password for SFTP access</w:t>
-      </w:r>
-      <w:r>
-        <w:rPr>
-          <w:sz w:val="21"/>
-        </w:rPr>
-        <w:br/>
-        <w:t xml:space="preserve">Line </w:t>
-      </w:r>
-      <w:r>
-        <w:rPr>
-          <w:b/>
-          <w:sz w:val="21"/>
-        </w:rPr>
-        <w:t>23</w:t>
+        <w:t>2</w:t>
+      </w:r>
+      <w:r>
+        <w:rPr>
+          <w:b/>
+          <w:sz w:val="21"/>
+        </w:rPr>
+        <w:t>0</w:t>
       </w:r>
       <w:r>
         <w:rPr>
@@ -1195,6 +1152,12 @@
         <w:rPr>
           <w:sz w:val="21"/>
         </w:rPr>
+        <w:t xml:space="preserve"> </w:t>
+      </w:r>
+      <w:r>
+        <w:rPr>
+          <w:sz w:val="21"/>
+        </w:rPr>
         <w:br/>
         <w:t xml:space="preserve">Line </w:t>
       </w:r>
@@ -1203,35 +1166,14 @@
           <w:b/>
           <w:sz w:val="21"/>
         </w:rPr>
-        <w:t>5</w:t>
-      </w:r>
-      <w:r>
-        <w:rPr>
-          <w:sz w:val="21"/>
-        </w:rPr>
-        <w:t xml:space="preserve">: Password of the administrator account of </w:t>
-      </w:r>
-      <w:proofErr w:type="spellStart"/>
-      <w:r>
-        <w:rPr>
-          <w:sz w:val="21"/>
-        </w:rPr>
-        <w:t>vCenter</w:t>
-      </w:r>
-      <w:proofErr w:type="spellEnd"/>
-      <w:r>
-        <w:rPr>
-          <w:sz w:val="21"/>
-        </w:rPr>
-        <w:br/>
-        <w:t xml:space="preserve">Line </w:t>
-      </w:r>
-      <w:r>
-        <w:rPr>
-          <w:b/>
-          <w:sz w:val="21"/>
-        </w:rPr>
-        <w:t>16</w:t>
+        <w:t>1</w:t>
+      </w:r>
+      <w:r>
+        <w:rPr>
+          <w:b/>
+          <w:sz w:val="21"/>
+        </w:rPr>
+        <w:t>3</w:t>
       </w:r>
       <w:r>
         <w:rPr>
@@ -1295,6 +1237,20 @@
         <w:rPr>
           <w:b/>
         </w:rPr>
+        <w:br w:type="page"/>
+      </w:r>
+    </w:p>
+    <w:p>
+      <w:pPr>
+        <w:spacing w:line="360" w:lineRule="auto"/>
+        <w:rPr>
+          <w:b/>
+        </w:rPr>
+      </w:pPr>
+      <w:r>
+        <w:rPr>
+          <w:b/>
+        </w:rPr>
         <w:lastRenderedPageBreak/>
         <w:t xml:space="preserve">For </w:t>
       </w:r>
@@ -1556,22 +1512,44 @@
           <w:b/>
           <w:sz w:val="21"/>
         </w:rPr>
-        <w:t>5</w:t>
-      </w:r>
-      <w:r>
-        <w:rPr>
-          <w:sz w:val="21"/>
-        </w:rPr>
-        <w:t xml:space="preserve">: Password of the administrator account of </w:t>
-      </w:r>
-      <w:proofErr w:type="spellStart"/>
-      <w:r>
-        <w:rPr>
-          <w:sz w:val="21"/>
-        </w:rPr>
-        <w:t>vCenter</w:t>
-      </w:r>
-      <w:proofErr w:type="spellEnd"/>
+        <w:t>9</w:t>
+      </w:r>
+      <w:r>
+        <w:rPr>
+          <w:sz w:val="21"/>
+        </w:rPr>
+        <w:t xml:space="preserve">: </w:t>
+      </w:r>
+      <w:r>
+        <w:rPr>
+          <w:sz w:val="21"/>
+        </w:rPr>
+        <w:t>F</w:t>
+      </w:r>
+      <w:r>
+        <w:rPr>
+          <w:sz w:val="21"/>
+        </w:rPr>
+        <w:t xml:space="preserve">ull URL of </w:t>
+      </w:r>
+      <w:r>
+        <w:rPr>
+          <w:sz w:val="21"/>
+        </w:rPr>
+        <w:t xml:space="preserve">the location where </w:t>
+      </w:r>
+      <w:r>
+        <w:rPr>
+          <w:sz w:val="21"/>
+        </w:rPr>
+        <w:t>the zip files are located on your web server (e.g. https://192.168.1.5/vic-ui-plugins/)</w:t>
+      </w:r>
+      <w:r>
+        <w:rPr>
+          <w:sz w:val="21"/>
+        </w:rPr>
+        <w:t xml:space="preserve"> </w:t>
+      </w:r>
       <w:r>
         <w:rPr>
           <w:sz w:val="21"/>
@@ -1584,63 +1562,32 @@
           <w:b/>
           <w:sz w:val="21"/>
         </w:rPr>
-        <w:t>12</w:t>
-      </w:r>
-      <w:r>
-        <w:rPr>
-          <w:sz w:val="21"/>
-        </w:rPr>
-        <w:t xml:space="preserve">: </w:t>
-      </w:r>
-      <w:r>
-        <w:rPr>
-          <w:sz w:val="21"/>
-        </w:rPr>
-        <w:t>F</w:t>
-      </w:r>
-      <w:r>
-        <w:rPr>
-          <w:sz w:val="21"/>
-        </w:rPr>
-        <w:t xml:space="preserve">ull URL of </w:t>
-      </w:r>
-      <w:r>
-        <w:rPr>
-          <w:sz w:val="21"/>
-        </w:rPr>
-        <w:t xml:space="preserve">the location where </w:t>
-      </w:r>
-      <w:r>
-        <w:rPr>
-          <w:sz w:val="21"/>
-        </w:rPr>
-        <w:t>the zip files are located on your web server (e.g. https://192.168.1.5/vic-ui-plugins/)</w:t>
-      </w:r>
-      <w:r>
-        <w:rPr>
-          <w:sz w:val="21"/>
-        </w:rPr>
-        <w:t xml:space="preserve"> </w:t>
-      </w:r>
-      <w:r>
-        <w:rPr>
-          <w:sz w:val="21"/>
-        </w:rPr>
-        <w:br/>
-        <w:t xml:space="preserve">Line </w:t>
-      </w:r>
-      <w:r>
-        <w:rPr>
-          <w:b/>
-          <w:sz w:val="21"/>
-        </w:rPr>
-        <w:t>15</w:t>
-      </w:r>
-      <w:r>
-        <w:rPr>
-          <w:sz w:val="21"/>
-        </w:rPr>
-        <w:t>: (if Line 10 starts with https) SHA-1 thumbprint of the web server</w:t>
+        <w:t>1</w:t>
+      </w:r>
+      <w:r>
+        <w:rPr>
+          <w:b/>
+          <w:sz w:val="21"/>
+        </w:rPr>
+        <w:t>2</w:t>
+      </w:r>
+      <w:r>
+        <w:rPr>
+          <w:sz w:val="21"/>
+        </w:rPr>
+        <w:t xml:space="preserve">: (if Line </w:t>
+      </w:r>
+      <w:r>
+        <w:rPr>
+          <w:sz w:val="21"/>
+        </w:rPr>
+        <w:t>9</w:t>
+      </w:r>
+      <w:r>
+        <w:rPr>
+          <w:sz w:val="21"/>
+        </w:rPr>
+        <w:t xml:space="preserve"> starts with https) SHA-1 thumbprint of the web server</w:t>
       </w:r>
       <w:r>
         <w:rPr>
@@ -1855,35 +1802,7 @@
           <w:b/>
           <w:sz w:val="21"/>
         </w:rPr>
-        <w:t>5</w:t>
-      </w:r>
-      <w:r>
-        <w:rPr>
-          <w:sz w:val="21"/>
-        </w:rPr>
-        <w:t xml:space="preserve">: Password of the administrator account of </w:t>
-      </w:r>
-      <w:proofErr w:type="spellStart"/>
-      <w:r>
-        <w:rPr>
-          <w:sz w:val="21"/>
-        </w:rPr>
-        <w:t>vCenter</w:t>
-      </w:r>
-      <w:proofErr w:type="spellEnd"/>
-      <w:r>
-        <w:rPr>
-          <w:sz w:val="21"/>
-        </w:rPr>
-        <w:br/>
-        <w:t xml:space="preserve">Line </w:t>
-      </w:r>
-      <w:r>
-        <w:rPr>
-          <w:b/>
-          <w:sz w:val="21"/>
-        </w:rPr>
-        <w:t>12</w:t>
+        <w:t>9</w:t>
       </w:r>
       <w:r>
         <w:rPr>

</xml_diff>